<commit_message>
Update word + chatbot
</commit_message>
<xml_diff>
--- a/MauLuanVan_NienLuan.docx
+++ b/MauLuanVan_NienLuan.docx
@@ -1,6 +1,6 @@
 
 <file path=word/document.xml><?xml version="1.0" encoding="utf-8"?>
-<w:document xmlns:wpc="http://schemas.microsoft.com/office/word/2010/wordprocessingCanvas" xmlns:cx="http://schemas.microsoft.com/office/drawing/2014/chartex" xmlns:cx1="http://schemas.microsoft.com/office/drawing/2015/9/8/chartex" xmlns:cx2="http://schemas.microsoft.com/office/drawing/2015/10/21/chartex" xmlns:cx3="http://schemas.microsoft.com/office/drawing/2016/5/9/chartex" xmlns:cx4="http://schemas.microsoft.com/office/drawing/2016/5/10/chartex" xmlns:cx5="http://schemas.microsoft.com/office/drawing/2016/5/11/chartex" xmlns:cx6="http://schemas.microsoft.com/office/drawing/2016/5/12/chartex" xmlns:cx7="http://schemas.microsoft.com/office/drawing/2016/5/13/chartex" xmlns:cx8="http://schemas.microsoft.com/office/drawing/2016/5/14/chartex" xmlns:mc="http://schemas.openxmlformats.org/markup-compatibility/2006" xmlns:aink="http://schemas.microsoft.com/office/drawing/2016/ink" xmlns:am3d="http://schemas.microsoft.com/office/drawing/2017/model3d" xmlns:o="urn:schemas-microsoft-com:office:office" xmlns:oel="http://schemas.microsoft.com/office/2019/extlst" xmlns:r="http://schemas.openxmlformats.org/officeDocument/2006/relationships" xmlns:m="http://schemas.openxmlformats.org/officeDocument/2006/math" xmlns:v="urn:schemas-microsoft-com:vml" xmlns:wp14="http://schemas.microsoft.com/office/word/2010/wordprocessingDrawing" xmlns:wp="http://schemas.openxmlformats.org/drawingml/2006/wordprocessingDrawing" xmlns:w10="urn:schemas-microsoft-com:office:word" xmlns:w="http://schemas.openxmlformats.org/wordprocessingml/2006/main" xmlns:w14="http://schemas.microsoft.com/office/word/2010/wordml" xmlns:w15="http://schemas.microsoft.com/office/word/2012/wordml" xmlns:w16cex="http://schemas.microsoft.com/office/word/2018/wordml/cex" xmlns:w16cid="http://schemas.microsoft.com/office/word/2016/wordml/cid" xmlns:w16="http://schemas.microsoft.com/office/word/2018/wordml" xmlns:w16sdtdh="http://schemas.microsoft.com/office/word/2020/wordml/sdtdatahash" xmlns:w16se="http://schemas.microsoft.com/office/word/2015/wordml/symex" xmlns:wpg="http://schemas.microsoft.com/office/word/2010/wordprocessingGroup" xmlns:wpi="http://schemas.microsoft.com/office/word/2010/wordprocessingInk" xmlns:wne="http://schemas.microsoft.com/office/word/2006/wordml" xmlns:wps="http://schemas.microsoft.com/office/word/2010/wordprocessingShape" mc:Ignorable="w14 w15 w16se w16cid w16 w16cex w16sdtdh wp14">
+<w:document xmlns:wpc="http://schemas.microsoft.com/office/word/2010/wordprocessingCanvas" xmlns:cx="http://schemas.microsoft.com/office/drawing/2014/chartex" xmlns:cx1="http://schemas.microsoft.com/office/drawing/2015/9/8/chartex" xmlns:cx2="http://schemas.microsoft.com/office/drawing/2015/10/21/chartex" xmlns:cx3="http://schemas.microsoft.com/office/drawing/2016/5/9/chartex" xmlns:cx4="http://schemas.microsoft.com/office/drawing/2016/5/10/chartex" xmlns:cx5="http://schemas.microsoft.com/office/drawing/2016/5/11/chartex" xmlns:cx6="http://schemas.microsoft.com/office/drawing/2016/5/12/chartex" xmlns:cx7="http://schemas.microsoft.com/office/drawing/2016/5/13/chartex" xmlns:cx8="http://schemas.microsoft.com/office/drawing/2016/5/14/chartex" xmlns:mc="http://schemas.openxmlformats.org/markup-compatibility/2006" xmlns:aink="http://schemas.microsoft.com/office/drawing/2016/ink" xmlns:am3d="http://schemas.microsoft.com/office/drawing/2017/model3d" xmlns:o="urn:schemas-microsoft-com:office:office" xmlns:oel="http://schemas.microsoft.com/office/2019/extlst" xmlns:r="http://schemas.openxmlformats.org/officeDocument/2006/relationships" xmlns:m="http://schemas.openxmlformats.org/officeDocument/2006/math" xmlns:v="urn:schemas-microsoft-com:vml" xmlns:wp14="http://schemas.microsoft.com/office/word/2010/wordprocessingDrawing" xmlns:wp="http://schemas.openxmlformats.org/drawingml/2006/wordprocessingDrawing" xmlns:w10="urn:schemas-microsoft-com:office:word" xmlns:w="http://schemas.openxmlformats.org/wordprocessingml/2006/main" xmlns:w14="http://schemas.microsoft.com/office/word/2010/wordml" xmlns:w15="http://schemas.microsoft.com/office/word/2012/wordml" xmlns:w16cex="http://schemas.microsoft.com/office/word/2018/wordml/cex" xmlns:w16cid="http://schemas.microsoft.com/office/word/2016/wordml/cid" xmlns:w16="http://schemas.microsoft.com/office/word/2018/wordml" xmlns:w16du="http://schemas.microsoft.com/office/word/2023/wordml/word16du" xmlns:w16sdtdh="http://schemas.microsoft.com/office/word/2020/wordml/sdtdatahash" xmlns:w16se="http://schemas.microsoft.com/office/word/2015/wordml/symex" xmlns:wpg="http://schemas.microsoft.com/office/word/2010/wordprocessingGroup" xmlns:wpi="http://schemas.microsoft.com/office/word/2010/wordprocessingInk" xmlns:wne="http://schemas.microsoft.com/office/word/2006/wordml" xmlns:wps="http://schemas.microsoft.com/office/word/2010/wordprocessingShape" mc:Ignorable="w14 w15 w16se w16cid w16 w16cex w16sdtdh w16du wp14">
   <w:background w:color="FFFFFF"/>
   <w:body>
     <w:p>
@@ -352,7 +352,27 @@
           <w:szCs w:val="40"/>
           <w:lang w:val="es-ES"/>
         </w:rPr>
-        <w:t xml:space="preserve">CHUYỂN ĐỔI BACKGROUND </w:t>
+        <w:t>WEB</w:t>
+      </w:r>
+      <w:r>
+        <w:rPr>
+          <w:b/>
+          <w:bCs/>
+          <w:sz w:val="40"/>
+          <w:szCs w:val="40"/>
+          <w:lang w:val="es-ES"/>
+        </w:rPr>
+        <w:t>SITE</w:t>
+      </w:r>
+      <w:r>
+        <w:rPr>
+          <w:b/>
+          <w:bCs/>
+          <w:sz w:val="40"/>
+          <w:szCs w:val="40"/>
+          <w:lang w:val="es-ES"/>
+        </w:rPr>
+        <w:t xml:space="preserve"> QUẢN LÝ MUA BÁN </w:t>
       </w:r>
     </w:p>
     <w:p>
@@ -374,7 +394,7 @@
           <w:szCs w:val="40"/>
           <w:lang w:val="es-ES"/>
         </w:rPr>
-        <w:t>ĐỂ LÀM NỔI BẬT CHỦ THỂ</w:t>
+        <w:t>THIẾT BỊ CÔNG NGHỆ</w:t>
       </w:r>
     </w:p>
     <w:p>
@@ -463,8 +483,9 @@
           <w:szCs w:val="30"/>
           <w:lang w:val="es-ES"/>
         </w:rPr>
-        <w:t>Sinh viên thực hiện</w:t>
-      </w:r>
+        <w:t xml:space="preserve">Sinh viên thực </w:t>
+      </w:r>
+      <w:proofErr w:type="gramStart"/>
       <w:r>
         <w:rPr>
           <w:b/>
@@ -473,7 +494,7 @@
           <w:szCs w:val="30"/>
           <w:lang w:val="es-ES"/>
         </w:rPr>
-        <w:t xml:space="preserve"> </w:t>
+        <w:t>hiện</w:t>
       </w:r>
       <w:r>
         <w:rPr>
@@ -483,7 +504,7 @@
           <w:szCs w:val="30"/>
           <w:lang w:val="es-ES"/>
         </w:rPr>
-        <w:t>:</w:t>
+        <w:t xml:space="preserve"> </w:t>
       </w:r>
       <w:r>
         <w:rPr>
@@ -493,8 +514,9 @@
           <w:szCs w:val="30"/>
           <w:lang w:val="es-ES"/>
         </w:rPr>
-        <w:t xml:space="preserve"> </w:t>
-      </w:r>
+        <w:t>:</w:t>
+      </w:r>
+      <w:proofErr w:type="gramEnd"/>
       <w:r>
         <w:rPr>
           <w:b/>
@@ -503,12 +525,9 @@
           <w:szCs w:val="30"/>
           <w:lang w:val="es-ES"/>
         </w:rPr>
-        <w:t>Nguyễn Hà Quang Dũng</w:t>
-      </w:r>
-    </w:p>
-    <w:p>
-      <w:pPr>
-        <w:jc w:val="center"/>
+        <w:t xml:space="preserve"> </w:t>
+      </w:r>
+      <w:r>
         <w:rPr>
           <w:b/>
           <w:bCs/>
@@ -516,8 +535,12 @@
           <w:szCs w:val="30"/>
           <w:lang w:val="es-ES"/>
         </w:rPr>
-      </w:pPr>
-      <w:r>
+        <w:t>Võ Thành Đạt</w:t>
+      </w:r>
+    </w:p>
+    <w:p>
+      <w:pPr>
+        <w:jc w:val="center"/>
         <w:rPr>
           <w:b/>
           <w:bCs/>
@@ -525,8 +548,7 @@
           <w:szCs w:val="30"/>
           <w:lang w:val="es-ES"/>
         </w:rPr>
-        <w:t>Mã số</w:t>
-      </w:r>
+      </w:pPr>
       <w:r>
         <w:rPr>
           <w:b/>
@@ -535,8 +557,9 @@
           <w:szCs w:val="30"/>
           <w:lang w:val="es-ES"/>
         </w:rPr>
-        <w:t xml:space="preserve"> </w:t>
-      </w:r>
+        <w:t xml:space="preserve">Mã </w:t>
+      </w:r>
+      <w:proofErr w:type="gramStart"/>
       <w:r>
         <w:rPr>
           <w:b/>
@@ -545,12 +568,9 @@
           <w:szCs w:val="30"/>
           <w:lang w:val="es-ES"/>
         </w:rPr>
-        <w:t>: B1400417</w:t>
-      </w:r>
-    </w:p>
-    <w:p>
-      <w:pPr>
-        <w:jc w:val="center"/>
+        <w:t>số</w:t>
+      </w:r>
+      <w:r>
         <w:rPr>
           <w:b/>
           <w:bCs/>
@@ -558,7 +578,8 @@
           <w:szCs w:val="30"/>
           <w:lang w:val="es-ES"/>
         </w:rPr>
-      </w:pPr>
+        <w:t xml:space="preserve"> </w:t>
+      </w:r>
       <w:r>
         <w:rPr>
           <w:b/>
@@ -567,8 +588,9 @@
           <w:szCs w:val="30"/>
           <w:lang w:val="es-ES"/>
         </w:rPr>
-        <w:t xml:space="preserve">Khóa : </w:t>
-      </w:r>
+        <w:t>:</w:t>
+      </w:r>
+      <w:proofErr w:type="gramEnd"/>
       <w:r>
         <w:rPr>
           <w:b/>
@@ -577,7 +599,71 @@
           <w:szCs w:val="30"/>
           <w:lang w:val="es-ES"/>
         </w:rPr>
-        <w:t>40</w:t>
+        <w:t xml:space="preserve"> B</w:t>
+      </w:r>
+      <w:r>
+        <w:rPr>
+          <w:b/>
+          <w:bCs/>
+          <w:sz w:val="30"/>
+          <w:szCs w:val="30"/>
+          <w:lang w:val="es-ES"/>
+        </w:rPr>
+        <w:t>2106786</w:t>
+      </w:r>
+    </w:p>
+    <w:p>
+      <w:pPr>
+        <w:jc w:val="center"/>
+        <w:rPr>
+          <w:b/>
+          <w:bCs/>
+          <w:sz w:val="30"/>
+          <w:szCs w:val="30"/>
+          <w:lang w:val="es-ES"/>
+        </w:rPr>
+      </w:pPr>
+      <w:proofErr w:type="gramStart"/>
+      <w:r>
+        <w:rPr>
+          <w:b/>
+          <w:bCs/>
+          <w:sz w:val="30"/>
+          <w:szCs w:val="30"/>
+          <w:lang w:val="es-ES"/>
+        </w:rPr>
+        <w:t>Khóa :</w:t>
+      </w:r>
+      <w:proofErr w:type="gramEnd"/>
+      <w:r>
+        <w:rPr>
+          <w:b/>
+          <w:bCs/>
+          <w:sz w:val="30"/>
+          <w:szCs w:val="30"/>
+          <w:lang w:val="es-ES"/>
+        </w:rPr>
+        <w:t xml:space="preserve"> </w:t>
+      </w:r>
+      <w:r>
+        <w:rPr>
+          <w:b/>
+          <w:bCs/>
+          <w:sz w:val="30"/>
+          <w:szCs w:val="30"/>
+          <w:lang w:val="es-ES"/>
+        </w:rPr>
+        <w:t>4</w:t>
+      </w:r>
+      <w:r>
+        <w:rPr>
+          <w:b/>
+          <w:bCs/>
+          <w:sz w:val="30"/>
+          <w:szCs w:val="30"/>
+          <w:lang w:val="es-ES"/>
+        </w:rPr>
+        <w:t>7</w:t>
       </w:r>
     </w:p>
     <w:p>
@@ -665,7 +751,31 @@
           <w:szCs w:val="32"/>
           <w:lang w:val="es-ES" w:eastAsia="en-GB"/>
         </w:rPr>
-        <w:t>Cần Thơ, 12/2017</w:t>
+        <w:t xml:space="preserve">Cần Thơ, </w:t>
+      </w:r>
+      <w:r>
+        <w:rPr>
+          <w:sz w:val="32"/>
+          <w:szCs w:val="32"/>
+          <w:lang w:val="es-ES" w:eastAsia="en-GB"/>
+        </w:rPr>
+        <w:t>04</w:t>
+      </w:r>
+      <w:r>
+        <w:rPr>
+          <w:sz w:val="32"/>
+          <w:szCs w:val="32"/>
+          <w:lang w:val="es-ES" w:eastAsia="en-GB"/>
+        </w:rPr>
+        <w:t>/20</w:t>
+      </w:r>
+      <w:r>
+        <w:rPr>
+          <w:sz w:val="32"/>
+          <w:szCs w:val="32"/>
+          <w:lang w:val="es-ES" w:eastAsia="en-GB"/>
+        </w:rPr>
+        <w:t>24</w:t>
       </w:r>
     </w:p>
     <w:p>
@@ -1050,14 +1160,18 @@
           <w:szCs w:val="40"/>
           <w:lang w:val="es-ES"/>
         </w:rPr>
-        <w:t xml:space="preserve">CHUYỂN ĐỔI BACKGROUND </w:t>
+        <w:t xml:space="preserve">WEBSITE QUẢN LÝ MUA BÁN </w:t>
       </w:r>
     </w:p>
     <w:p>
       <w:pPr>
         <w:jc w:val="center"/>
         <w:rPr>
-          <w:lang w:val="es-ES"/>
+          <w:b/>
+          <w:bCs/>
+          <w:sz w:val="28"/>
+          <w:szCs w:val="28"/>
+          <w:lang w:val="es-ES" w:eastAsia="en-GB"/>
         </w:rPr>
       </w:pPr>
       <w:r>
@@ -1068,7 +1182,7 @@
           <w:szCs w:val="40"/>
           <w:lang w:val="es-ES"/>
         </w:rPr>
-        <w:t>ĐỂ LÀM NỔI BẬT CHỦ THỂ</w:t>
+        <w:t>THIẾT BỊ CÔNG NGHỆ</w:t>
       </w:r>
     </w:p>
     <w:p>
@@ -1134,7 +1248,6 @@
     </w:p>
     <w:p>
       <w:pPr>
-        <w:jc w:val="center"/>
         <w:rPr>
           <w:b/>
           <w:bCs/>
@@ -1151,7 +1264,7 @@
           <w:szCs w:val="30"/>
           <w:lang w:val="es-ES"/>
         </w:rPr>
-        <w:t>TS.</w:t>
+        <w:t xml:space="preserve">         </w:t>
       </w:r>
       <w:r>
         <w:rPr>
@@ -1161,7 +1274,7 @@
           <w:szCs w:val="30"/>
           <w:lang w:val="es-ES"/>
         </w:rPr>
-        <w:t>Trần Nguyễn Minh Thư</w:t>
+        <w:t>T</w:t>
       </w:r>
       <w:r>
         <w:rPr>
@@ -1171,7 +1284,7 @@
           <w:szCs w:val="30"/>
           <w:lang w:val="es-ES"/>
         </w:rPr>
-        <w:t xml:space="preserve">                        </w:t>
+        <w:t>h.</w:t>
       </w:r>
       <w:r>
         <w:rPr>
@@ -1181,12 +1294,9 @@
           <w:szCs w:val="30"/>
           <w:lang w:val="es-ES"/>
         </w:rPr>
-        <w:t>Nguyễn Hà Quang Dũng</w:t>
-      </w:r>
-    </w:p>
-    <w:p>
-      <w:pPr>
-        <w:jc w:val="center"/>
+        <w:t>S.</w:t>
+      </w:r>
+      <w:r>
         <w:rPr>
           <w:b/>
           <w:bCs/>
@@ -1194,7 +1304,8 @@
           <w:szCs w:val="30"/>
           <w:lang w:val="es-ES"/>
         </w:rPr>
-      </w:pPr>
+        <w:t xml:space="preserve"> </w:t>
+      </w:r>
       <w:r>
         <w:rPr>
           <w:b/>
@@ -1203,7 +1314,7 @@
           <w:szCs w:val="30"/>
           <w:lang w:val="es-ES"/>
         </w:rPr>
-        <w:t xml:space="preserve">                                                                   </w:t>
+        <w:t>Huỳnh Gia Khương</w:t>
       </w:r>
       <w:r>
         <w:rPr>
@@ -1213,7 +1324,7 @@
           <w:szCs w:val="30"/>
           <w:lang w:val="es-ES"/>
         </w:rPr>
-        <w:t xml:space="preserve">       </w:t>
+        <w:t xml:space="preserve">                        </w:t>
       </w:r>
       <w:r>
         <w:rPr>
@@ -1223,7 +1334,7 @@
           <w:szCs w:val="30"/>
           <w:lang w:val="es-ES"/>
         </w:rPr>
-        <w:t xml:space="preserve">Mã số: </w:t>
+        <w:t xml:space="preserve">       </w:t>
       </w:r>
       <w:r>
         <w:rPr>
@@ -1233,16 +1344,8 @@
           <w:szCs w:val="30"/>
           <w:lang w:val="es-ES"/>
         </w:rPr>
-        <w:t>B1400417</w:t>
-      </w:r>
-    </w:p>
-    <w:p>
-      <w:pPr>
-        <w:jc w:val="center"/>
-        <w:rPr>
-          <w:lang w:val="es-ES"/>
-        </w:rPr>
-      </w:pPr>
+        <w:t xml:space="preserve">  </w:t>
+      </w:r>
       <w:r>
         <w:rPr>
           <w:b/>
@@ -1251,9 +1354,12 @@
           <w:szCs w:val="30"/>
           <w:lang w:val="es-ES"/>
         </w:rPr>
-        <w:t xml:space="preserve">                                                         </w:t>
-      </w:r>
-      <w:r>
+        <w:t xml:space="preserve">   Võ Thành Đạt</w:t>
+      </w:r>
+    </w:p>
+    <w:p>
+      <w:pPr>
+        <w:jc w:val="center"/>
         <w:rPr>
           <w:b/>
           <w:bCs/>
@@ -1261,8 +1367,7 @@
           <w:szCs w:val="30"/>
           <w:lang w:val="es-ES"/>
         </w:rPr>
-        <w:t xml:space="preserve">                </w:t>
-      </w:r>
+      </w:pPr>
       <w:r>
         <w:rPr>
           <w:b/>
@@ -1271,7 +1376,7 @@
           <w:szCs w:val="30"/>
           <w:lang w:val="es-ES"/>
         </w:rPr>
-        <w:t xml:space="preserve">Khóa : </w:t>
+        <w:t xml:space="preserve">                                                                   </w:t>
       </w:r>
       <w:r>
         <w:rPr>
@@ -1281,7 +1386,127 @@
           <w:szCs w:val="30"/>
           <w:lang w:val="es-ES"/>
         </w:rPr>
-        <w:t>40</w:t>
+        <w:t xml:space="preserve">       </w:t>
+      </w:r>
+      <w:r>
+        <w:rPr>
+          <w:b/>
+          <w:bCs/>
+          <w:sz w:val="30"/>
+          <w:szCs w:val="30"/>
+          <w:lang w:val="es-ES"/>
+        </w:rPr>
+        <w:t xml:space="preserve">Mã số: </w:t>
+      </w:r>
+      <w:r>
+        <w:rPr>
+          <w:b/>
+          <w:bCs/>
+          <w:sz w:val="30"/>
+          <w:szCs w:val="30"/>
+          <w:lang w:val="es-ES"/>
+        </w:rPr>
+        <w:t>B</w:t>
+      </w:r>
+      <w:r>
+        <w:rPr>
+          <w:b/>
+          <w:bCs/>
+          <w:sz w:val="30"/>
+          <w:szCs w:val="30"/>
+          <w:lang w:val="es-ES"/>
+        </w:rPr>
+        <w:t>2106786</w:t>
+      </w:r>
+    </w:p>
+    <w:p>
+      <w:pPr>
+        <w:jc w:val="center"/>
+        <w:rPr>
+          <w:lang w:val="es-ES"/>
+        </w:rPr>
+      </w:pPr>
+      <w:r>
+        <w:rPr>
+          <w:b/>
+          <w:bCs/>
+          <w:sz w:val="30"/>
+          <w:szCs w:val="30"/>
+          <w:lang w:val="es-ES"/>
+        </w:rPr>
+        <w:t xml:space="preserve">                                                         </w:t>
+      </w:r>
+      <w:r>
+        <w:rPr>
+          <w:b/>
+          <w:bCs/>
+          <w:sz w:val="30"/>
+          <w:szCs w:val="30"/>
+          <w:lang w:val="es-ES"/>
+        </w:rPr>
+        <w:t xml:space="preserve">                </w:t>
+      </w:r>
+      <w:proofErr w:type="gramStart"/>
+      <w:r>
+        <w:rPr>
+          <w:b/>
+          <w:bCs/>
+          <w:sz w:val="30"/>
+          <w:szCs w:val="30"/>
+          <w:lang w:val="es-ES"/>
+        </w:rPr>
+        <w:t>Khóa</w:t>
+      </w:r>
+      <w:r>
+        <w:rPr>
+          <w:b/>
+          <w:bCs/>
+          <w:sz w:val="30"/>
+          <w:szCs w:val="30"/>
+          <w:lang w:val="es-ES"/>
+        </w:rPr>
+        <w:t xml:space="preserve"> </w:t>
+      </w:r>
+      <w:r>
+        <w:rPr>
+          <w:b/>
+          <w:bCs/>
+          <w:sz w:val="30"/>
+          <w:szCs w:val="30"/>
+          <w:lang w:val="es-ES"/>
+        </w:rPr>
+        <w:t>:</w:t>
+      </w:r>
+      <w:proofErr w:type="gramEnd"/>
+      <w:r>
+        <w:rPr>
+          <w:b/>
+          <w:bCs/>
+          <w:sz w:val="30"/>
+          <w:szCs w:val="30"/>
+          <w:lang w:val="es-ES"/>
+        </w:rPr>
+        <w:t xml:space="preserve"> </w:t>
+      </w:r>
+      <w:r>
+        <w:rPr>
+          <w:b/>
+          <w:bCs/>
+          <w:sz w:val="30"/>
+          <w:szCs w:val="30"/>
+          <w:lang w:val="es-ES"/>
+        </w:rPr>
+        <w:t>4</w:t>
+      </w:r>
+      <w:r>
+        <w:rPr>
+          <w:b/>
+          <w:bCs/>
+          <w:sz w:val="30"/>
+          <w:szCs w:val="30"/>
+          <w:lang w:val="es-ES"/>
+        </w:rPr>
+        <w:t>7</w:t>
       </w:r>
     </w:p>
     <w:p>
@@ -1362,7 +1587,31 @@
           <w:szCs w:val="32"/>
           <w:lang w:val="es-ES"/>
         </w:rPr>
-        <w:t>Cần Thơ, 12/2017</w:t>
+        <w:t xml:space="preserve">Cần Thơ, </w:t>
+      </w:r>
+      <w:r>
+        <w:rPr>
+          <w:sz w:val="32"/>
+          <w:szCs w:val="32"/>
+          <w:lang w:val="es-ES"/>
+        </w:rPr>
+        <w:t>09</w:t>
+      </w:r>
+      <w:r>
+        <w:rPr>
+          <w:sz w:val="32"/>
+          <w:szCs w:val="32"/>
+          <w:lang w:val="es-ES"/>
+        </w:rPr>
+        <w:t>/20</w:t>
+      </w:r>
+      <w:r>
+        <w:rPr>
+          <w:sz w:val="32"/>
+          <w:szCs w:val="32"/>
+          <w:lang w:val="es-ES"/>
+        </w:rPr>
+        <w:t>24</w:t>
       </w:r>
     </w:p>
     <w:p>
@@ -1683,16 +1932,25 @@
           <w:szCs w:val="26"/>
           <w:lang w:val="es-ES"/>
         </w:rPr>
-        <w:t>t ơn chân thành và sâu sắc đến C</w:t>
-      </w:r>
-      <w:r>
-        <w:rPr>
-          <w:bCs/>
-          <w:sz w:val="26"/>
-          <w:szCs w:val="26"/>
-          <w:lang w:val="es-ES"/>
-        </w:rPr>
-        <w:t xml:space="preserve">ô Trần Nguyễn Minh Thư – người đã </w:t>
+        <w:t xml:space="preserve">t ơn chân thành và sâu sắc đến </w:t>
+      </w:r>
+      <w:r>
+        <w:rPr>
+          <w:bCs/>
+          <w:sz w:val="26"/>
+          <w:szCs w:val="26"/>
+          <w:lang w:val="es-ES"/>
+        </w:rPr>
+        <w:t xml:space="preserve">Thầy Huỳnh Gia Khương </w:t>
+      </w:r>
+      <w:r>
+        <w:rPr>
+          <w:bCs/>
+          <w:sz w:val="26"/>
+          <w:szCs w:val="26"/>
+          <w:lang w:val="es-ES"/>
+        </w:rPr>
+        <w:t xml:space="preserve">– người đã </w:t>
       </w:r>
       <w:r>
         <w:rPr>
@@ -1710,6 +1968,15 @@
           <w:szCs w:val="26"/>
           <w:lang w:val="es-ES"/>
         </w:rPr>
+        <w:t xml:space="preserve"> </w:t>
+      </w:r>
+      <w:r>
+        <w:rPr>
+          <w:bCs/>
+          <w:sz w:val="26"/>
+          <w:szCs w:val="26"/>
+          <w:lang w:val="es-ES"/>
+        </w:rPr>
         <w:t>giúp đỡ</w:t>
       </w:r>
       <w:r>
@@ -1728,7 +1995,36 @@
           <w:szCs w:val="26"/>
           <w:lang w:val="es-ES"/>
         </w:rPr>
-        <w:t>.Trong suốt quá trình thực hiện niên luận</w:t>
+        <w:t>.</w:t>
+      </w:r>
+      <w:r>
+        <w:rPr>
+          <w:bCs/>
+          <w:sz w:val="26"/>
+          <w:szCs w:val="26"/>
+          <w:lang w:val="es-ES"/>
+        </w:rPr>
+        <w:t xml:space="preserve"> </w:t>
+      </w:r>
+      <w:proofErr w:type="gramStart"/>
+      <w:r>
+        <w:rPr>
+          <w:bCs/>
+          <w:sz w:val="26"/>
+          <w:szCs w:val="26"/>
+          <w:lang w:val="es-ES"/>
+        </w:rPr>
+        <w:t>Trong</w:t>
+      </w:r>
+      <w:proofErr w:type="gramEnd"/>
+      <w:r>
+        <w:rPr>
+          <w:bCs/>
+          <w:sz w:val="26"/>
+          <w:szCs w:val="26"/>
+          <w:lang w:val="es-ES"/>
+        </w:rPr>
+        <w:t xml:space="preserve"> suốt quá trình thực hiện niên luận</w:t>
       </w:r>
       <w:r>
         <w:rPr>
@@ -1935,7 +2231,54 @@
           <w:lang w:val="es-ES"/>
         </w:rPr>
         <w:tab/>
-        <w:t>Tuy có nhiều cố gắng trong quá trình thực hiện niên luận,nhưng không thể tránh khỏi những sai sót.Em rất mong nhận được sự đóng góp ý kiến</w:t>
+        <w:t>Tuy có nhiều cố gắng trong quá trình thực hiện niên luận,</w:t>
+      </w:r>
+      <w:r>
+        <w:rPr>
+          <w:bCs/>
+          <w:sz w:val="26"/>
+          <w:szCs w:val="26"/>
+          <w:lang w:val="es-ES"/>
+        </w:rPr>
+        <w:t xml:space="preserve"> </w:t>
+      </w:r>
+      <w:r>
+        <w:rPr>
+          <w:bCs/>
+          <w:sz w:val="26"/>
+          <w:szCs w:val="26"/>
+          <w:lang w:val="es-ES"/>
+        </w:rPr>
+        <w:t>nhưng không thể tránh khỏi những sai sót.</w:t>
+      </w:r>
+      <w:r>
+        <w:rPr>
+          <w:bCs/>
+          <w:sz w:val="26"/>
+          <w:szCs w:val="26"/>
+          <w:lang w:val="es-ES"/>
+        </w:rPr>
+        <w:t xml:space="preserve"> </w:t>
+      </w:r>
+      <w:proofErr w:type="gramStart"/>
+      <w:r>
+        <w:rPr>
+          <w:bCs/>
+          <w:sz w:val="26"/>
+          <w:szCs w:val="26"/>
+          <w:lang w:val="es-ES"/>
+        </w:rPr>
+        <w:t>Em</w:t>
+      </w:r>
+      <w:proofErr w:type="gramEnd"/>
+      <w:r>
+        <w:rPr>
+          <w:bCs/>
+          <w:sz w:val="26"/>
+          <w:szCs w:val="26"/>
+          <w:lang w:val="es-ES"/>
+        </w:rPr>
+        <w:t xml:space="preserve"> rất mong nhận được sự đóng góp ý kiến</w:t>
       </w:r>
       <w:r>
         <w:rPr>
@@ -2017,7 +2360,34 @@
           <w:szCs w:val="26"/>
           <w:lang w:val="es-ES"/>
         </w:rPr>
-        <w:t xml:space="preserve"> Cần Thơ, ngày tháng 12 năm 2017</w:t>
+        <w:t xml:space="preserve"> Cần Thơ, ngày tháng </w:t>
+      </w:r>
+      <w:r>
+        <w:rPr>
+          <w:bCs/>
+          <w:sz w:val="26"/>
+          <w:szCs w:val="26"/>
+          <w:lang w:val="es-ES"/>
+        </w:rPr>
+        <w:t>04</w:t>
+      </w:r>
+      <w:r>
+        <w:rPr>
+          <w:bCs/>
+          <w:sz w:val="26"/>
+          <w:szCs w:val="26"/>
+          <w:lang w:val="es-ES"/>
+        </w:rPr>
+        <w:t xml:space="preserve"> năm 20</w:t>
+      </w:r>
+      <w:r>
+        <w:rPr>
+          <w:bCs/>
+          <w:sz w:val="26"/>
+          <w:szCs w:val="26"/>
+          <w:lang w:val="es-ES"/>
+        </w:rPr>
+        <w:t>24</w:t>
       </w:r>
     </w:p>
     <w:p>
@@ -2088,16 +2458,34 @@
           <w:szCs w:val="26"/>
           <w:lang w:val="es-ES"/>
         </w:rPr>
-        <w:t xml:space="preserve">                              </w:t>
-      </w:r>
-      <w:r>
-        <w:rPr>
-          <w:bCs/>
-          <w:sz w:val="26"/>
-          <w:szCs w:val="26"/>
-          <w:lang w:val="es-ES"/>
-        </w:rPr>
-        <w:t>Nguyễn Hà Quang Dũng</w:t>
+        <w:t xml:space="preserve">                            </w:t>
+      </w:r>
+      <w:r>
+        <w:rPr>
+          <w:bCs/>
+          <w:sz w:val="26"/>
+          <w:szCs w:val="26"/>
+          <w:lang w:val="es-ES"/>
+        </w:rPr>
+        <w:t xml:space="preserve">     </w:t>
+      </w:r>
+      <w:r>
+        <w:rPr>
+          <w:bCs/>
+          <w:sz w:val="26"/>
+          <w:szCs w:val="26"/>
+          <w:lang w:val="es-ES"/>
+        </w:rPr>
+        <w:t xml:space="preserve">  </w:t>
+      </w:r>
+      <w:r>
+        <w:rPr>
+          <w:bCs/>
+          <w:sz w:val="26"/>
+          <w:szCs w:val="26"/>
+          <w:lang w:val="es-ES"/>
+        </w:rPr>
+        <w:t>Võ Thành Đạt</w:t>
       </w:r>
     </w:p>
     <w:p>
@@ -8231,6 +8619,7 @@
           <w:highlight w:val="yellow"/>
           <w:lang w:val="vi-VN"/>
         </w:rPr>
+        <w:instrText xml:space="preserve"> \* MERGEFORMAT </w:instrText>
       </w:r>
       <w:r>
         <w:rPr>
@@ -8239,7 +8628,6 @@
           <w:highlight w:val="yellow"/>
           <w:lang w:val="vi-VN"/>
         </w:rPr>
-        <w:instrText xml:space="preserve"> \* MERGEFORMAT </w:instrText>
       </w:r>
       <w:r>
         <w:rPr>
@@ -9029,11 +9417,22 @@
           <w:szCs w:val="26"/>
           <w:lang w:val="es-ES"/>
         </w:rPr>
-        <w:t>Chương 1</w:t>
-      </w:r>
+        <w:t xml:space="preserve">Chương </w:t>
+      </w:r>
+      <w:proofErr w:type="gramStart"/>
       <w:r>
         <w:rPr>
           <w:rFonts w:ascii="Times New Roman" w:eastAsia="Calibri" w:hAnsi="Times New Roman" w:cs="Times New Roman"/>
+          <w:b/>
+          <w:sz w:val="26"/>
+          <w:szCs w:val="26"/>
+          <w:lang w:val="es-ES"/>
+        </w:rPr>
+        <w:t>1</w:t>
+      </w:r>
+      <w:r>
+        <w:rPr>
+          <w:rFonts w:ascii="Times New Roman" w:eastAsia="Calibri" w:hAnsi="Times New Roman" w:cs="Times New Roman"/>
           <w:sz w:val="26"/>
           <w:szCs w:val="26"/>
           <w:lang w:val="es-ES"/>
@@ -9047,7 +9446,17 @@
           <w:szCs w:val="26"/>
           <w:lang w:val="es-ES"/>
         </w:rPr>
-        <w:t>: Mô tả bài .</w:t>
+        <w:t>:</w:t>
+      </w:r>
+      <w:proofErr w:type="gramEnd"/>
+      <w:r>
+        <w:rPr>
+          <w:rFonts w:ascii="Times New Roman" w:eastAsia="Calibri" w:hAnsi="Times New Roman" w:cs="Times New Roman"/>
+          <w:sz w:val="26"/>
+          <w:szCs w:val="26"/>
+          <w:lang w:val="es-ES"/>
+        </w:rPr>
+        <w:t xml:space="preserve"> Mô tả bài .</w:t>
       </w:r>
     </w:p>
     <w:p>
@@ -9080,16 +9489,37 @@
           <w:szCs w:val="26"/>
           <w:lang w:val="es-ES"/>
         </w:rPr>
-        <w:t>Chương 2</w:t>
-      </w:r>
+        <w:t xml:space="preserve">Chương </w:t>
+      </w:r>
+      <w:proofErr w:type="gramStart"/>
       <w:r>
         <w:rPr>
           <w:rFonts w:ascii="Times New Roman" w:eastAsia="Calibri" w:hAnsi="Times New Roman" w:cs="Times New Roman"/>
-          <w:sz w:val="26"/>
-          <w:szCs w:val="26"/>
-          <w:lang w:val="es-ES"/>
-        </w:rPr>
-        <w:t xml:space="preserve"> : Thiết kế, cài đặt giải thuật, biễu diễn cơ sở dữ liệu, trình bày các bước xây dựng hệ thống bằng phương pháp lọc cộng tác.</w:t>
+          <w:b/>
+          <w:sz w:val="26"/>
+          <w:szCs w:val="26"/>
+          <w:lang w:val="es-ES"/>
+        </w:rPr>
+        <w:t>2</w:t>
+      </w:r>
+      <w:r>
+        <w:rPr>
+          <w:rFonts w:ascii="Times New Roman" w:eastAsia="Calibri" w:hAnsi="Times New Roman" w:cs="Times New Roman"/>
+          <w:sz w:val="26"/>
+          <w:szCs w:val="26"/>
+          <w:lang w:val="es-ES"/>
+        </w:rPr>
+        <w:t xml:space="preserve"> :</w:t>
+      </w:r>
+      <w:proofErr w:type="gramEnd"/>
+      <w:r>
+        <w:rPr>
+          <w:rFonts w:ascii="Times New Roman" w:eastAsia="Calibri" w:hAnsi="Times New Roman" w:cs="Times New Roman"/>
+          <w:sz w:val="26"/>
+          <w:szCs w:val="26"/>
+          <w:lang w:val="es-ES"/>
+        </w:rPr>
+        <w:t xml:space="preserve"> Thiết kế, cài đặt giải thuật, biễu diễn cơ sở dữ liệu, trình bày các bước xây dựng hệ thống bằng phương pháp lọc cộng tác.</w:t>
       </w:r>
     </w:p>
     <w:p>
@@ -9122,16 +9552,37 @@
           <w:szCs w:val="26"/>
           <w:lang w:val="es-ES"/>
         </w:rPr>
-        <w:t>Chương 3</w:t>
-      </w:r>
+        <w:t xml:space="preserve">Chương </w:t>
+      </w:r>
+      <w:proofErr w:type="gramStart"/>
       <w:r>
         <w:rPr>
           <w:rFonts w:ascii="Times New Roman" w:eastAsia="Calibri" w:hAnsi="Times New Roman" w:cs="Times New Roman"/>
-          <w:sz w:val="26"/>
-          <w:szCs w:val="26"/>
-          <w:lang w:val="es-ES"/>
-        </w:rPr>
-        <w:t xml:space="preserve"> : Kiểm thử hệ thống và đánh giá độ chính xác, tốc độ của hệ thống.</w:t>
+          <w:b/>
+          <w:sz w:val="26"/>
+          <w:szCs w:val="26"/>
+          <w:lang w:val="es-ES"/>
+        </w:rPr>
+        <w:t>3</w:t>
+      </w:r>
+      <w:r>
+        <w:rPr>
+          <w:rFonts w:ascii="Times New Roman" w:eastAsia="Calibri" w:hAnsi="Times New Roman" w:cs="Times New Roman"/>
+          <w:sz w:val="26"/>
+          <w:szCs w:val="26"/>
+          <w:lang w:val="es-ES"/>
+        </w:rPr>
+        <w:t xml:space="preserve"> :</w:t>
+      </w:r>
+      <w:proofErr w:type="gramEnd"/>
+      <w:r>
+        <w:rPr>
+          <w:rFonts w:ascii="Times New Roman" w:eastAsia="Calibri" w:hAnsi="Times New Roman" w:cs="Times New Roman"/>
+          <w:sz w:val="26"/>
+          <w:szCs w:val="26"/>
+          <w:lang w:val="es-ES"/>
+        </w:rPr>
+        <w:t xml:space="preserve"> Kiểm thử hệ thống và đánh giá độ chính xác, tốc độ của hệ thống.</w:t>
       </w:r>
     </w:p>
     <w:p>
@@ -10318,7 +10769,29 @@
           <w:szCs w:val="26"/>
           <w:lang w:val="es-ES"/>
         </w:rPr>
-        <w:t xml:space="preserve"> đọc ảnh chụp từ camera hoặc ảnh có sẵn , lưu ảnh lại sau khi chỉnh sửa.</w:t>
+        <w:t xml:space="preserve"> đọc ảnh chụp từ camera hoặc ảnh có </w:t>
+      </w:r>
+      <w:proofErr w:type="gramStart"/>
+      <w:r>
+        <w:rPr>
+          <w:rFonts w:ascii="Times New Roman" w:hAnsi="Times New Roman" w:cs="Times New Roman"/>
+          <w:bCs/>
+          <w:sz w:val="26"/>
+          <w:szCs w:val="26"/>
+          <w:lang w:val="es-ES"/>
+        </w:rPr>
+        <w:t>sẵn ,</w:t>
+      </w:r>
+      <w:proofErr w:type="gramEnd"/>
+      <w:r>
+        <w:rPr>
+          <w:rFonts w:ascii="Times New Roman" w:hAnsi="Times New Roman" w:cs="Times New Roman"/>
+          <w:bCs/>
+          <w:sz w:val="26"/>
+          <w:szCs w:val="26"/>
+          <w:lang w:val="es-ES"/>
+        </w:rPr>
+        <w:t xml:space="preserve"> lưu ảnh lại sau khi chỉnh sửa.</w:t>
       </w:r>
     </w:p>
     <w:p>
@@ -10707,7 +11180,7 @@
 </file>
 
 <file path=word/endnotes.xml><?xml version="1.0" encoding="utf-8"?>
-<w:endnotes xmlns:wpc="http://schemas.microsoft.com/office/word/2010/wordprocessingCanvas" xmlns:cx="http://schemas.microsoft.com/office/drawing/2014/chartex" xmlns:cx1="http://schemas.microsoft.com/office/drawing/2015/9/8/chartex" xmlns:cx2="http://schemas.microsoft.com/office/drawing/2015/10/21/chartex" xmlns:cx3="http://schemas.microsoft.com/office/drawing/2016/5/9/chartex" xmlns:cx4="http://schemas.microsoft.com/office/drawing/2016/5/10/chartex" xmlns:cx5="http://schemas.microsoft.com/office/drawing/2016/5/11/chartex" xmlns:cx6="http://schemas.microsoft.com/office/drawing/2016/5/12/chartex" xmlns:cx7="http://schemas.microsoft.com/office/drawing/2016/5/13/chartex" xmlns:cx8="http://schemas.microsoft.com/office/drawing/2016/5/14/chartex" xmlns:mc="http://schemas.openxmlformats.org/markup-compatibility/2006" xmlns:aink="http://schemas.microsoft.com/office/drawing/2016/ink" xmlns:am3d="http://schemas.microsoft.com/office/drawing/2017/model3d" xmlns:o="urn:schemas-microsoft-com:office:office" xmlns:oel="http://schemas.microsoft.com/office/2019/extlst" xmlns:r="http://schemas.openxmlformats.org/officeDocument/2006/relationships" xmlns:m="http://schemas.openxmlformats.org/officeDocument/2006/math" xmlns:v="urn:schemas-microsoft-com:vml" xmlns:wp14="http://schemas.microsoft.com/office/word/2010/wordprocessingDrawing" xmlns:wp="http://schemas.openxmlformats.org/drawingml/2006/wordprocessingDrawing" xmlns:w10="urn:schemas-microsoft-com:office:word" xmlns:w="http://schemas.openxmlformats.org/wordprocessingml/2006/main" xmlns:w14="http://schemas.microsoft.com/office/word/2010/wordml" xmlns:w15="http://schemas.microsoft.com/office/word/2012/wordml" xmlns:w16cex="http://schemas.microsoft.com/office/word/2018/wordml/cex" xmlns:w16cid="http://schemas.microsoft.com/office/word/2016/wordml/cid" xmlns:w16="http://schemas.microsoft.com/office/word/2018/wordml" xmlns:w16sdtdh="http://schemas.microsoft.com/office/word/2020/wordml/sdtdatahash" xmlns:w16se="http://schemas.microsoft.com/office/word/2015/wordml/symex" xmlns:wpg="http://schemas.microsoft.com/office/word/2010/wordprocessingGroup" xmlns:wpi="http://schemas.microsoft.com/office/word/2010/wordprocessingInk" xmlns:wne="http://schemas.microsoft.com/office/word/2006/wordml" xmlns:wps="http://schemas.microsoft.com/office/word/2010/wordprocessingShape" mc:Ignorable="w14 w15 w16se w16cid w16 w16cex w16sdtdh wp14">
+<w:endnotes xmlns:wpc="http://schemas.microsoft.com/office/word/2010/wordprocessingCanvas" xmlns:cx="http://schemas.microsoft.com/office/drawing/2014/chartex" xmlns:cx1="http://schemas.microsoft.com/office/drawing/2015/9/8/chartex" xmlns:cx2="http://schemas.microsoft.com/office/drawing/2015/10/21/chartex" xmlns:cx3="http://schemas.microsoft.com/office/drawing/2016/5/9/chartex" xmlns:cx4="http://schemas.microsoft.com/office/drawing/2016/5/10/chartex" xmlns:cx5="http://schemas.microsoft.com/office/drawing/2016/5/11/chartex" xmlns:cx6="http://schemas.microsoft.com/office/drawing/2016/5/12/chartex" xmlns:cx7="http://schemas.microsoft.com/office/drawing/2016/5/13/chartex" xmlns:cx8="http://schemas.microsoft.com/office/drawing/2016/5/14/chartex" xmlns:mc="http://schemas.openxmlformats.org/markup-compatibility/2006" xmlns:aink="http://schemas.microsoft.com/office/drawing/2016/ink" xmlns:am3d="http://schemas.microsoft.com/office/drawing/2017/model3d" xmlns:o="urn:schemas-microsoft-com:office:office" xmlns:oel="http://schemas.microsoft.com/office/2019/extlst" xmlns:r="http://schemas.openxmlformats.org/officeDocument/2006/relationships" xmlns:m="http://schemas.openxmlformats.org/officeDocument/2006/math" xmlns:v="urn:schemas-microsoft-com:vml" xmlns:wp14="http://schemas.microsoft.com/office/word/2010/wordprocessingDrawing" xmlns:wp="http://schemas.openxmlformats.org/drawingml/2006/wordprocessingDrawing" xmlns:w10="urn:schemas-microsoft-com:office:word" xmlns:w="http://schemas.openxmlformats.org/wordprocessingml/2006/main" xmlns:w14="http://schemas.microsoft.com/office/word/2010/wordml" xmlns:w15="http://schemas.microsoft.com/office/word/2012/wordml" xmlns:w16cex="http://schemas.microsoft.com/office/word/2018/wordml/cex" xmlns:w16cid="http://schemas.microsoft.com/office/word/2016/wordml/cid" xmlns:w16="http://schemas.microsoft.com/office/word/2018/wordml" xmlns:w16du="http://schemas.microsoft.com/office/word/2023/wordml/word16du" xmlns:w16sdtdh="http://schemas.microsoft.com/office/word/2020/wordml/sdtdatahash" xmlns:w16se="http://schemas.microsoft.com/office/word/2015/wordml/symex" xmlns:wpg="http://schemas.microsoft.com/office/word/2010/wordprocessingGroup" xmlns:wpi="http://schemas.microsoft.com/office/word/2010/wordprocessingInk" xmlns:wne="http://schemas.microsoft.com/office/word/2006/wordml" xmlns:wps="http://schemas.microsoft.com/office/word/2010/wordprocessingShape" mc:Ignorable="w14 w15 w16se w16cid w16 w16cex w16sdtdh w16du wp14">
   <w:endnote w:type="separator" w:id="-1">
     <w:p>
       <w:r>
@@ -10726,7 +11199,7 @@
 </file>
 
 <file path=word/footer1.xml><?xml version="1.0" encoding="utf-8"?>
-<w:ftr xmlns:wpc="http://schemas.microsoft.com/office/word/2010/wordprocessingCanvas" xmlns:cx="http://schemas.microsoft.com/office/drawing/2014/chartex" xmlns:cx1="http://schemas.microsoft.com/office/drawing/2015/9/8/chartex" xmlns:cx2="http://schemas.microsoft.com/office/drawing/2015/10/21/chartex" xmlns:cx3="http://schemas.microsoft.com/office/drawing/2016/5/9/chartex" xmlns:cx4="http://schemas.microsoft.com/office/drawing/2016/5/10/chartex" xmlns:cx5="http://schemas.microsoft.com/office/drawing/2016/5/11/chartex" xmlns:cx6="http://schemas.microsoft.com/office/drawing/2016/5/12/chartex" xmlns:cx7="http://schemas.microsoft.com/office/drawing/2016/5/13/chartex" xmlns:cx8="http://schemas.microsoft.com/office/drawing/2016/5/14/chartex" xmlns:mc="http://schemas.openxmlformats.org/markup-compatibility/2006" xmlns:aink="http://schemas.microsoft.com/office/drawing/2016/ink" xmlns:am3d="http://schemas.microsoft.com/office/drawing/2017/model3d" xmlns:o="urn:schemas-microsoft-com:office:office" xmlns:oel="http://schemas.microsoft.com/office/2019/extlst" xmlns:r="http://schemas.openxmlformats.org/officeDocument/2006/relationships" xmlns:m="http://schemas.openxmlformats.org/officeDocument/2006/math" xmlns:v="urn:schemas-microsoft-com:vml" xmlns:wp14="http://schemas.microsoft.com/office/word/2010/wordprocessingDrawing" xmlns:wp="http://schemas.openxmlformats.org/drawingml/2006/wordprocessingDrawing" xmlns:w10="urn:schemas-microsoft-com:office:word" xmlns:w="http://schemas.openxmlformats.org/wordprocessingml/2006/main" xmlns:w14="http://schemas.microsoft.com/office/word/2010/wordml" xmlns:w15="http://schemas.microsoft.com/office/word/2012/wordml" xmlns:w16cex="http://schemas.microsoft.com/office/word/2018/wordml/cex" xmlns:w16cid="http://schemas.microsoft.com/office/word/2016/wordml/cid" xmlns:w16="http://schemas.microsoft.com/office/word/2018/wordml" xmlns:w16sdtdh="http://schemas.microsoft.com/office/word/2020/wordml/sdtdatahash" xmlns:w16se="http://schemas.microsoft.com/office/word/2015/wordml/symex" xmlns:wpg="http://schemas.microsoft.com/office/word/2010/wordprocessingGroup" xmlns:wpi="http://schemas.microsoft.com/office/word/2010/wordprocessingInk" xmlns:wne="http://schemas.microsoft.com/office/word/2006/wordml" xmlns:wps="http://schemas.microsoft.com/office/word/2010/wordprocessingShape" mc:Ignorable="w14 w15 w16se w16cid w16 w16cex w16sdtdh wp14">
+<w:ftr xmlns:wpc="http://schemas.microsoft.com/office/word/2010/wordprocessingCanvas" xmlns:cx="http://schemas.microsoft.com/office/drawing/2014/chartex" xmlns:cx1="http://schemas.microsoft.com/office/drawing/2015/9/8/chartex" xmlns:cx2="http://schemas.microsoft.com/office/drawing/2015/10/21/chartex" xmlns:cx3="http://schemas.microsoft.com/office/drawing/2016/5/9/chartex" xmlns:cx4="http://schemas.microsoft.com/office/drawing/2016/5/10/chartex" xmlns:cx5="http://schemas.microsoft.com/office/drawing/2016/5/11/chartex" xmlns:cx6="http://schemas.microsoft.com/office/drawing/2016/5/12/chartex" xmlns:cx7="http://schemas.microsoft.com/office/drawing/2016/5/13/chartex" xmlns:cx8="http://schemas.microsoft.com/office/drawing/2016/5/14/chartex" xmlns:mc="http://schemas.openxmlformats.org/markup-compatibility/2006" xmlns:aink="http://schemas.microsoft.com/office/drawing/2016/ink" xmlns:am3d="http://schemas.microsoft.com/office/drawing/2017/model3d" xmlns:o="urn:schemas-microsoft-com:office:office" xmlns:oel="http://schemas.microsoft.com/office/2019/extlst" xmlns:r="http://schemas.openxmlformats.org/officeDocument/2006/relationships" xmlns:m="http://schemas.openxmlformats.org/officeDocument/2006/math" xmlns:v="urn:schemas-microsoft-com:vml" xmlns:wp14="http://schemas.microsoft.com/office/word/2010/wordprocessingDrawing" xmlns:wp="http://schemas.openxmlformats.org/drawingml/2006/wordprocessingDrawing" xmlns:w10="urn:schemas-microsoft-com:office:word" xmlns:w="http://schemas.openxmlformats.org/wordprocessingml/2006/main" xmlns:w14="http://schemas.microsoft.com/office/word/2010/wordml" xmlns:w15="http://schemas.microsoft.com/office/word/2012/wordml" xmlns:w16cex="http://schemas.microsoft.com/office/word/2018/wordml/cex" xmlns:w16cid="http://schemas.microsoft.com/office/word/2016/wordml/cid" xmlns:w16="http://schemas.microsoft.com/office/word/2018/wordml" xmlns:w16du="http://schemas.microsoft.com/office/word/2023/wordml/word16du" xmlns:w16sdtdh="http://schemas.microsoft.com/office/word/2020/wordml/sdtdatahash" xmlns:w16se="http://schemas.microsoft.com/office/word/2015/wordml/symex" xmlns:wpg="http://schemas.microsoft.com/office/word/2010/wordprocessingGroup" xmlns:wpi="http://schemas.microsoft.com/office/word/2010/wordprocessingInk" xmlns:wne="http://schemas.microsoft.com/office/word/2006/wordml" xmlns:wps="http://schemas.microsoft.com/office/word/2010/wordprocessingShape" mc:Ignorable="w14 w15 w16se w16cid w16 w16cex w16sdtdh w16du wp14">
   <w:p>
     <w:pPr>
       <w:pStyle w:val="Footer"/>
@@ -10736,7 +11209,7 @@
 </file>
 
 <file path=word/footer2.xml><?xml version="1.0" encoding="utf-8"?>
-<w:ftr xmlns:wpc="http://schemas.microsoft.com/office/word/2010/wordprocessingCanvas" xmlns:cx="http://schemas.microsoft.com/office/drawing/2014/chartex" xmlns:cx1="http://schemas.microsoft.com/office/drawing/2015/9/8/chartex" xmlns:cx2="http://schemas.microsoft.com/office/drawing/2015/10/21/chartex" xmlns:cx3="http://schemas.microsoft.com/office/drawing/2016/5/9/chartex" xmlns:cx4="http://schemas.microsoft.com/office/drawing/2016/5/10/chartex" xmlns:cx5="http://schemas.microsoft.com/office/drawing/2016/5/11/chartex" xmlns:cx6="http://schemas.microsoft.com/office/drawing/2016/5/12/chartex" xmlns:cx7="http://schemas.microsoft.com/office/drawing/2016/5/13/chartex" xmlns:cx8="http://schemas.microsoft.com/office/drawing/2016/5/14/chartex" xmlns:mc="http://schemas.openxmlformats.org/markup-compatibility/2006" xmlns:aink="http://schemas.microsoft.com/office/drawing/2016/ink" xmlns:am3d="http://schemas.microsoft.com/office/drawing/2017/model3d" xmlns:o="urn:schemas-microsoft-com:office:office" xmlns:oel="http://schemas.microsoft.com/office/2019/extlst" xmlns:r="http://schemas.openxmlformats.org/officeDocument/2006/relationships" xmlns:m="http://schemas.openxmlformats.org/officeDocument/2006/math" xmlns:v="urn:schemas-microsoft-com:vml" xmlns:wp14="http://schemas.microsoft.com/office/word/2010/wordprocessingDrawing" xmlns:wp="http://schemas.openxmlformats.org/drawingml/2006/wordprocessingDrawing" xmlns:w10="urn:schemas-microsoft-com:office:word" xmlns:w="http://schemas.openxmlformats.org/wordprocessingml/2006/main" xmlns:w14="http://schemas.microsoft.com/office/word/2010/wordml" xmlns:w15="http://schemas.microsoft.com/office/word/2012/wordml" xmlns:w16cex="http://schemas.microsoft.com/office/word/2018/wordml/cex" xmlns:w16cid="http://schemas.microsoft.com/office/word/2016/wordml/cid" xmlns:w16="http://schemas.microsoft.com/office/word/2018/wordml" xmlns:w16sdtdh="http://schemas.microsoft.com/office/word/2020/wordml/sdtdatahash" xmlns:w16se="http://schemas.microsoft.com/office/word/2015/wordml/symex" xmlns:wpg="http://schemas.microsoft.com/office/word/2010/wordprocessingGroup" xmlns:wpi="http://schemas.microsoft.com/office/word/2010/wordprocessingInk" xmlns:wne="http://schemas.microsoft.com/office/word/2006/wordml" xmlns:wps="http://schemas.microsoft.com/office/word/2010/wordprocessingShape" mc:Ignorable="w14 w15 w16se w16cid w16 w16cex w16sdtdh wp14">
+<w:ftr xmlns:wpc="http://schemas.microsoft.com/office/word/2010/wordprocessingCanvas" xmlns:cx="http://schemas.microsoft.com/office/drawing/2014/chartex" xmlns:cx1="http://schemas.microsoft.com/office/drawing/2015/9/8/chartex" xmlns:cx2="http://schemas.microsoft.com/office/drawing/2015/10/21/chartex" xmlns:cx3="http://schemas.microsoft.com/office/drawing/2016/5/9/chartex" xmlns:cx4="http://schemas.microsoft.com/office/drawing/2016/5/10/chartex" xmlns:cx5="http://schemas.microsoft.com/office/drawing/2016/5/11/chartex" xmlns:cx6="http://schemas.microsoft.com/office/drawing/2016/5/12/chartex" xmlns:cx7="http://schemas.microsoft.com/office/drawing/2016/5/13/chartex" xmlns:cx8="http://schemas.microsoft.com/office/drawing/2016/5/14/chartex" xmlns:mc="http://schemas.openxmlformats.org/markup-compatibility/2006" xmlns:aink="http://schemas.microsoft.com/office/drawing/2016/ink" xmlns:am3d="http://schemas.microsoft.com/office/drawing/2017/model3d" xmlns:o="urn:schemas-microsoft-com:office:office" xmlns:oel="http://schemas.microsoft.com/office/2019/extlst" xmlns:r="http://schemas.openxmlformats.org/officeDocument/2006/relationships" xmlns:m="http://schemas.openxmlformats.org/officeDocument/2006/math" xmlns:v="urn:schemas-microsoft-com:vml" xmlns:wp14="http://schemas.microsoft.com/office/word/2010/wordprocessingDrawing" xmlns:wp="http://schemas.openxmlformats.org/drawingml/2006/wordprocessingDrawing" xmlns:w10="urn:schemas-microsoft-com:office:word" xmlns:w="http://schemas.openxmlformats.org/wordprocessingml/2006/main" xmlns:w14="http://schemas.microsoft.com/office/word/2010/wordml" xmlns:w15="http://schemas.microsoft.com/office/word/2012/wordml" xmlns:w16cex="http://schemas.microsoft.com/office/word/2018/wordml/cex" xmlns:w16cid="http://schemas.microsoft.com/office/word/2016/wordml/cid" xmlns:w16="http://schemas.microsoft.com/office/word/2018/wordml" xmlns:w16du="http://schemas.microsoft.com/office/word/2023/wordml/word16du" xmlns:w16sdtdh="http://schemas.microsoft.com/office/word/2020/wordml/sdtdatahash" xmlns:w16se="http://schemas.microsoft.com/office/word/2015/wordml/symex" xmlns:wpg="http://schemas.microsoft.com/office/word/2010/wordprocessingGroup" xmlns:wpi="http://schemas.microsoft.com/office/word/2010/wordprocessingInk" xmlns:wne="http://schemas.microsoft.com/office/word/2006/wordml" xmlns:wps="http://schemas.microsoft.com/office/word/2010/wordprocessingShape" mc:Ignorable="w14 w15 w16se w16cid w16 w16cex w16sdtdh w16du wp14">
   <w:p>
     <w:pPr>
       <w:pStyle w:val="Footer"/>
@@ -10746,7 +11219,7 @@
 </file>
 
 <file path=word/footer3.xml><?xml version="1.0" encoding="utf-8"?>
-<w:ftr xmlns:wpc="http://schemas.microsoft.com/office/word/2010/wordprocessingCanvas" xmlns:cx="http://schemas.microsoft.com/office/drawing/2014/chartex" xmlns:cx1="http://schemas.microsoft.com/office/drawing/2015/9/8/chartex" xmlns:cx2="http://schemas.microsoft.com/office/drawing/2015/10/21/chartex" xmlns:cx3="http://schemas.microsoft.com/office/drawing/2016/5/9/chartex" xmlns:cx4="http://schemas.microsoft.com/office/drawing/2016/5/10/chartex" xmlns:cx5="http://schemas.microsoft.com/office/drawing/2016/5/11/chartex" xmlns:cx6="http://schemas.microsoft.com/office/drawing/2016/5/12/chartex" xmlns:cx7="http://schemas.microsoft.com/office/drawing/2016/5/13/chartex" xmlns:cx8="http://schemas.microsoft.com/office/drawing/2016/5/14/chartex" xmlns:mc="http://schemas.openxmlformats.org/markup-compatibility/2006" xmlns:aink="http://schemas.microsoft.com/office/drawing/2016/ink" xmlns:am3d="http://schemas.microsoft.com/office/drawing/2017/model3d" xmlns:o="urn:schemas-microsoft-com:office:office" xmlns:oel="http://schemas.microsoft.com/office/2019/extlst" xmlns:r="http://schemas.openxmlformats.org/officeDocument/2006/relationships" xmlns:m="http://schemas.openxmlformats.org/officeDocument/2006/math" xmlns:v="urn:schemas-microsoft-com:vml" xmlns:wp14="http://schemas.microsoft.com/office/word/2010/wordprocessingDrawing" xmlns:wp="http://schemas.openxmlformats.org/drawingml/2006/wordprocessingDrawing" xmlns:w10="urn:schemas-microsoft-com:office:word" xmlns:w="http://schemas.openxmlformats.org/wordprocessingml/2006/main" xmlns:w14="http://schemas.microsoft.com/office/word/2010/wordml" xmlns:w15="http://schemas.microsoft.com/office/word/2012/wordml" xmlns:w16cex="http://schemas.microsoft.com/office/word/2018/wordml/cex" xmlns:w16cid="http://schemas.microsoft.com/office/word/2016/wordml/cid" xmlns:w16="http://schemas.microsoft.com/office/word/2018/wordml" xmlns:w16sdtdh="http://schemas.microsoft.com/office/word/2020/wordml/sdtdatahash" xmlns:w16se="http://schemas.microsoft.com/office/word/2015/wordml/symex" xmlns:wpg="http://schemas.microsoft.com/office/word/2010/wordprocessingGroup" xmlns:wpi="http://schemas.microsoft.com/office/word/2010/wordprocessingInk" xmlns:wne="http://schemas.microsoft.com/office/word/2006/wordml" xmlns:wps="http://schemas.microsoft.com/office/word/2010/wordprocessingShape" mc:Ignorable="w14 w15 w16se w16cid w16 w16cex w16sdtdh wp14">
+<w:ftr xmlns:wpc="http://schemas.microsoft.com/office/word/2010/wordprocessingCanvas" xmlns:cx="http://schemas.microsoft.com/office/drawing/2014/chartex" xmlns:cx1="http://schemas.microsoft.com/office/drawing/2015/9/8/chartex" xmlns:cx2="http://schemas.microsoft.com/office/drawing/2015/10/21/chartex" xmlns:cx3="http://schemas.microsoft.com/office/drawing/2016/5/9/chartex" xmlns:cx4="http://schemas.microsoft.com/office/drawing/2016/5/10/chartex" xmlns:cx5="http://schemas.microsoft.com/office/drawing/2016/5/11/chartex" xmlns:cx6="http://schemas.microsoft.com/office/drawing/2016/5/12/chartex" xmlns:cx7="http://schemas.microsoft.com/office/drawing/2016/5/13/chartex" xmlns:cx8="http://schemas.microsoft.com/office/drawing/2016/5/14/chartex" xmlns:mc="http://schemas.openxmlformats.org/markup-compatibility/2006" xmlns:aink="http://schemas.microsoft.com/office/drawing/2016/ink" xmlns:am3d="http://schemas.microsoft.com/office/drawing/2017/model3d" xmlns:o="urn:schemas-microsoft-com:office:office" xmlns:oel="http://schemas.microsoft.com/office/2019/extlst" xmlns:r="http://schemas.openxmlformats.org/officeDocument/2006/relationships" xmlns:m="http://schemas.openxmlformats.org/officeDocument/2006/math" xmlns:v="urn:schemas-microsoft-com:vml" xmlns:wp14="http://schemas.microsoft.com/office/word/2010/wordprocessingDrawing" xmlns:wp="http://schemas.openxmlformats.org/drawingml/2006/wordprocessingDrawing" xmlns:w10="urn:schemas-microsoft-com:office:word" xmlns:w="http://schemas.openxmlformats.org/wordprocessingml/2006/main" xmlns:w14="http://schemas.microsoft.com/office/word/2010/wordml" xmlns:w15="http://schemas.microsoft.com/office/word/2012/wordml" xmlns:w16cex="http://schemas.microsoft.com/office/word/2018/wordml/cex" xmlns:w16cid="http://schemas.microsoft.com/office/word/2016/wordml/cid" xmlns:w16="http://schemas.microsoft.com/office/word/2018/wordml" xmlns:w16du="http://schemas.microsoft.com/office/word/2023/wordml/word16du" xmlns:w16sdtdh="http://schemas.microsoft.com/office/word/2020/wordml/sdtdatahash" xmlns:w16se="http://schemas.microsoft.com/office/word/2015/wordml/symex" xmlns:wpg="http://schemas.microsoft.com/office/word/2010/wordprocessingGroup" xmlns:wpi="http://schemas.microsoft.com/office/word/2010/wordprocessingInk" xmlns:wne="http://schemas.microsoft.com/office/word/2006/wordml" xmlns:wps="http://schemas.microsoft.com/office/word/2010/wordprocessingShape" mc:Ignorable="w14 w15 w16se w16cid w16 w16cex w16sdtdh w16du wp14">
   <w:p>
     <w:pPr>
       <w:pStyle w:val="Footer"/>
@@ -10756,7 +11229,7 @@
 </file>
 
 <file path=word/footer4.xml><?xml version="1.0" encoding="utf-8"?>
-<w:ftr xmlns:wpc="http://schemas.microsoft.com/office/word/2010/wordprocessingCanvas" xmlns:cx="http://schemas.microsoft.com/office/drawing/2014/chartex" xmlns:cx1="http://schemas.microsoft.com/office/drawing/2015/9/8/chartex" xmlns:cx2="http://schemas.microsoft.com/office/drawing/2015/10/21/chartex" xmlns:cx3="http://schemas.microsoft.com/office/drawing/2016/5/9/chartex" xmlns:cx4="http://schemas.microsoft.com/office/drawing/2016/5/10/chartex" xmlns:cx5="http://schemas.microsoft.com/office/drawing/2016/5/11/chartex" xmlns:cx6="http://schemas.microsoft.com/office/drawing/2016/5/12/chartex" xmlns:cx7="http://schemas.microsoft.com/office/drawing/2016/5/13/chartex" xmlns:cx8="http://schemas.microsoft.com/office/drawing/2016/5/14/chartex" xmlns:mc="http://schemas.openxmlformats.org/markup-compatibility/2006" xmlns:aink="http://schemas.microsoft.com/office/drawing/2016/ink" xmlns:am3d="http://schemas.microsoft.com/office/drawing/2017/model3d" xmlns:o="urn:schemas-microsoft-com:office:office" xmlns:oel="http://schemas.microsoft.com/office/2019/extlst" xmlns:r="http://schemas.openxmlformats.org/officeDocument/2006/relationships" xmlns:m="http://schemas.openxmlformats.org/officeDocument/2006/math" xmlns:v="urn:schemas-microsoft-com:vml" xmlns:wp14="http://schemas.microsoft.com/office/word/2010/wordprocessingDrawing" xmlns:wp="http://schemas.openxmlformats.org/drawingml/2006/wordprocessingDrawing" xmlns:w10="urn:schemas-microsoft-com:office:word" xmlns:w="http://schemas.openxmlformats.org/wordprocessingml/2006/main" xmlns:w14="http://schemas.microsoft.com/office/word/2010/wordml" xmlns:w15="http://schemas.microsoft.com/office/word/2012/wordml" xmlns:w16cex="http://schemas.microsoft.com/office/word/2018/wordml/cex" xmlns:w16cid="http://schemas.microsoft.com/office/word/2016/wordml/cid" xmlns:w16="http://schemas.microsoft.com/office/word/2018/wordml" xmlns:w16sdtdh="http://schemas.microsoft.com/office/word/2020/wordml/sdtdatahash" xmlns:w16se="http://schemas.microsoft.com/office/word/2015/wordml/symex" xmlns:wpg="http://schemas.microsoft.com/office/word/2010/wordprocessingGroup" xmlns:wpi="http://schemas.microsoft.com/office/word/2010/wordprocessingInk" xmlns:wne="http://schemas.microsoft.com/office/word/2006/wordml" xmlns:wps="http://schemas.microsoft.com/office/word/2010/wordprocessingShape" mc:Ignorable="w14 w15 w16se w16cid w16 w16cex w16sdtdh wp14">
+<w:ftr xmlns:wpc="http://schemas.microsoft.com/office/word/2010/wordprocessingCanvas" xmlns:cx="http://schemas.microsoft.com/office/drawing/2014/chartex" xmlns:cx1="http://schemas.microsoft.com/office/drawing/2015/9/8/chartex" xmlns:cx2="http://schemas.microsoft.com/office/drawing/2015/10/21/chartex" xmlns:cx3="http://schemas.microsoft.com/office/drawing/2016/5/9/chartex" xmlns:cx4="http://schemas.microsoft.com/office/drawing/2016/5/10/chartex" xmlns:cx5="http://schemas.microsoft.com/office/drawing/2016/5/11/chartex" xmlns:cx6="http://schemas.microsoft.com/office/drawing/2016/5/12/chartex" xmlns:cx7="http://schemas.microsoft.com/office/drawing/2016/5/13/chartex" xmlns:cx8="http://schemas.microsoft.com/office/drawing/2016/5/14/chartex" xmlns:mc="http://schemas.openxmlformats.org/markup-compatibility/2006" xmlns:aink="http://schemas.microsoft.com/office/drawing/2016/ink" xmlns:am3d="http://schemas.microsoft.com/office/drawing/2017/model3d" xmlns:o="urn:schemas-microsoft-com:office:office" xmlns:oel="http://schemas.microsoft.com/office/2019/extlst" xmlns:r="http://schemas.openxmlformats.org/officeDocument/2006/relationships" xmlns:m="http://schemas.openxmlformats.org/officeDocument/2006/math" xmlns:v="urn:schemas-microsoft-com:vml" xmlns:wp14="http://schemas.microsoft.com/office/word/2010/wordprocessingDrawing" xmlns:wp="http://schemas.openxmlformats.org/drawingml/2006/wordprocessingDrawing" xmlns:w10="urn:schemas-microsoft-com:office:word" xmlns:w="http://schemas.openxmlformats.org/wordprocessingml/2006/main" xmlns:w14="http://schemas.microsoft.com/office/word/2010/wordml" xmlns:w15="http://schemas.microsoft.com/office/word/2012/wordml" xmlns:w16cex="http://schemas.microsoft.com/office/word/2018/wordml/cex" xmlns:w16cid="http://schemas.microsoft.com/office/word/2016/wordml/cid" xmlns:w16="http://schemas.microsoft.com/office/word/2018/wordml" xmlns:w16du="http://schemas.microsoft.com/office/word/2023/wordml/word16du" xmlns:w16sdtdh="http://schemas.microsoft.com/office/word/2020/wordml/sdtdatahash" xmlns:w16se="http://schemas.microsoft.com/office/word/2015/wordml/symex" xmlns:wpg="http://schemas.microsoft.com/office/word/2010/wordprocessingGroup" xmlns:wpi="http://schemas.microsoft.com/office/word/2010/wordprocessingInk" xmlns:wne="http://schemas.microsoft.com/office/word/2006/wordml" xmlns:wps="http://schemas.microsoft.com/office/word/2010/wordprocessingShape" mc:Ignorable="w14 w15 w16se w16cid w16 w16cex w16sdtdh w16du wp14">
   <w:p>
     <w:pPr>
       <w:pStyle w:val="Footer"/>
@@ -10773,7 +11246,7 @@
 </file>
 
 <file path=word/footer5.xml><?xml version="1.0" encoding="utf-8"?>
-<w:ftr xmlns:wpc="http://schemas.microsoft.com/office/word/2010/wordprocessingCanvas" xmlns:cx="http://schemas.microsoft.com/office/drawing/2014/chartex" xmlns:cx1="http://schemas.microsoft.com/office/drawing/2015/9/8/chartex" xmlns:cx2="http://schemas.microsoft.com/office/drawing/2015/10/21/chartex" xmlns:cx3="http://schemas.microsoft.com/office/drawing/2016/5/9/chartex" xmlns:cx4="http://schemas.microsoft.com/office/drawing/2016/5/10/chartex" xmlns:cx5="http://schemas.microsoft.com/office/drawing/2016/5/11/chartex" xmlns:cx6="http://schemas.microsoft.com/office/drawing/2016/5/12/chartex" xmlns:cx7="http://schemas.microsoft.com/office/drawing/2016/5/13/chartex" xmlns:cx8="http://schemas.microsoft.com/office/drawing/2016/5/14/chartex" xmlns:mc="http://schemas.openxmlformats.org/markup-compatibility/2006" xmlns:aink="http://schemas.microsoft.com/office/drawing/2016/ink" xmlns:am3d="http://schemas.microsoft.com/office/drawing/2017/model3d" xmlns:o="urn:schemas-microsoft-com:office:office" xmlns:oel="http://schemas.microsoft.com/office/2019/extlst" xmlns:r="http://schemas.openxmlformats.org/officeDocument/2006/relationships" xmlns:m="http://schemas.openxmlformats.org/officeDocument/2006/math" xmlns:v="urn:schemas-microsoft-com:vml" xmlns:wp14="http://schemas.microsoft.com/office/word/2010/wordprocessingDrawing" xmlns:wp="http://schemas.openxmlformats.org/drawingml/2006/wordprocessingDrawing" xmlns:w10="urn:schemas-microsoft-com:office:word" xmlns:w="http://schemas.openxmlformats.org/wordprocessingml/2006/main" xmlns:w14="http://schemas.microsoft.com/office/word/2010/wordml" xmlns:w15="http://schemas.microsoft.com/office/word/2012/wordml" xmlns:w16cex="http://schemas.microsoft.com/office/word/2018/wordml/cex" xmlns:w16cid="http://schemas.microsoft.com/office/word/2016/wordml/cid" xmlns:w16="http://schemas.microsoft.com/office/word/2018/wordml" xmlns:w16sdtdh="http://schemas.microsoft.com/office/word/2020/wordml/sdtdatahash" xmlns:w16se="http://schemas.microsoft.com/office/word/2015/wordml/symex" xmlns:wpg="http://schemas.microsoft.com/office/word/2010/wordprocessingGroup" xmlns:wpi="http://schemas.microsoft.com/office/word/2010/wordprocessingInk" xmlns:wne="http://schemas.microsoft.com/office/word/2006/wordml" xmlns:wps="http://schemas.microsoft.com/office/word/2010/wordprocessingShape" mc:Ignorable="w14 w15 w16se w16cid w16 w16cex w16sdtdh wp14">
+<w:ftr xmlns:wpc="http://schemas.microsoft.com/office/word/2010/wordprocessingCanvas" xmlns:cx="http://schemas.microsoft.com/office/drawing/2014/chartex" xmlns:cx1="http://schemas.microsoft.com/office/drawing/2015/9/8/chartex" xmlns:cx2="http://schemas.microsoft.com/office/drawing/2015/10/21/chartex" xmlns:cx3="http://schemas.microsoft.com/office/drawing/2016/5/9/chartex" xmlns:cx4="http://schemas.microsoft.com/office/drawing/2016/5/10/chartex" xmlns:cx5="http://schemas.microsoft.com/office/drawing/2016/5/11/chartex" xmlns:cx6="http://schemas.microsoft.com/office/drawing/2016/5/12/chartex" xmlns:cx7="http://schemas.microsoft.com/office/drawing/2016/5/13/chartex" xmlns:cx8="http://schemas.microsoft.com/office/drawing/2016/5/14/chartex" xmlns:mc="http://schemas.openxmlformats.org/markup-compatibility/2006" xmlns:aink="http://schemas.microsoft.com/office/drawing/2016/ink" xmlns:am3d="http://schemas.microsoft.com/office/drawing/2017/model3d" xmlns:o="urn:schemas-microsoft-com:office:office" xmlns:oel="http://schemas.microsoft.com/office/2019/extlst" xmlns:r="http://schemas.openxmlformats.org/officeDocument/2006/relationships" xmlns:m="http://schemas.openxmlformats.org/officeDocument/2006/math" xmlns:v="urn:schemas-microsoft-com:vml" xmlns:wp14="http://schemas.microsoft.com/office/word/2010/wordprocessingDrawing" xmlns:wp="http://schemas.openxmlformats.org/drawingml/2006/wordprocessingDrawing" xmlns:w10="urn:schemas-microsoft-com:office:word" xmlns:w="http://schemas.openxmlformats.org/wordprocessingml/2006/main" xmlns:w14="http://schemas.microsoft.com/office/word/2010/wordml" xmlns:w15="http://schemas.microsoft.com/office/word/2012/wordml" xmlns:w16cex="http://schemas.microsoft.com/office/word/2018/wordml/cex" xmlns:w16cid="http://schemas.microsoft.com/office/word/2016/wordml/cid" xmlns:w16="http://schemas.microsoft.com/office/word/2018/wordml" xmlns:w16du="http://schemas.microsoft.com/office/word/2023/wordml/word16du" xmlns:w16sdtdh="http://schemas.microsoft.com/office/word/2020/wordml/sdtdatahash" xmlns:w16se="http://schemas.microsoft.com/office/word/2015/wordml/symex" xmlns:wpg="http://schemas.microsoft.com/office/word/2010/wordprocessingGroup" xmlns:wpi="http://schemas.microsoft.com/office/word/2010/wordprocessingInk" xmlns:wne="http://schemas.microsoft.com/office/word/2006/wordml" xmlns:wps="http://schemas.microsoft.com/office/word/2010/wordprocessingShape" mc:Ignorable="w14 w15 w16se w16cid w16 w16cex w16sdtdh w16du wp14">
   <w:tbl>
     <w:tblPr>
       <w:tblW w:w="5000" w:type="pct"/>
@@ -10958,7 +11431,7 @@
 </file>
 
 <file path=word/footnotes.xml><?xml version="1.0" encoding="utf-8"?>
-<w:footnotes xmlns:wpc="http://schemas.microsoft.com/office/word/2010/wordprocessingCanvas" xmlns:cx="http://schemas.microsoft.com/office/drawing/2014/chartex" xmlns:cx1="http://schemas.microsoft.com/office/drawing/2015/9/8/chartex" xmlns:cx2="http://schemas.microsoft.com/office/drawing/2015/10/21/chartex" xmlns:cx3="http://schemas.microsoft.com/office/drawing/2016/5/9/chartex" xmlns:cx4="http://schemas.microsoft.com/office/drawing/2016/5/10/chartex" xmlns:cx5="http://schemas.microsoft.com/office/drawing/2016/5/11/chartex" xmlns:cx6="http://schemas.microsoft.com/office/drawing/2016/5/12/chartex" xmlns:cx7="http://schemas.microsoft.com/office/drawing/2016/5/13/chartex" xmlns:cx8="http://schemas.microsoft.com/office/drawing/2016/5/14/chartex" xmlns:mc="http://schemas.openxmlformats.org/markup-compatibility/2006" xmlns:aink="http://schemas.microsoft.com/office/drawing/2016/ink" xmlns:am3d="http://schemas.microsoft.com/office/drawing/2017/model3d" xmlns:o="urn:schemas-microsoft-com:office:office" xmlns:oel="http://schemas.microsoft.com/office/2019/extlst" xmlns:r="http://schemas.openxmlformats.org/officeDocument/2006/relationships" xmlns:m="http://schemas.openxmlformats.org/officeDocument/2006/math" xmlns:v="urn:schemas-microsoft-com:vml" xmlns:wp14="http://schemas.microsoft.com/office/word/2010/wordprocessingDrawing" xmlns:wp="http://schemas.openxmlformats.org/drawingml/2006/wordprocessingDrawing" xmlns:w10="urn:schemas-microsoft-com:office:word" xmlns:w="http://schemas.openxmlformats.org/wordprocessingml/2006/main" xmlns:w14="http://schemas.microsoft.com/office/word/2010/wordml" xmlns:w15="http://schemas.microsoft.com/office/word/2012/wordml" xmlns:w16cex="http://schemas.microsoft.com/office/word/2018/wordml/cex" xmlns:w16cid="http://schemas.microsoft.com/office/word/2016/wordml/cid" xmlns:w16="http://schemas.microsoft.com/office/word/2018/wordml" xmlns:w16sdtdh="http://schemas.microsoft.com/office/word/2020/wordml/sdtdatahash" xmlns:w16se="http://schemas.microsoft.com/office/word/2015/wordml/symex" xmlns:wpg="http://schemas.microsoft.com/office/word/2010/wordprocessingGroup" xmlns:wpi="http://schemas.microsoft.com/office/word/2010/wordprocessingInk" xmlns:wne="http://schemas.microsoft.com/office/word/2006/wordml" xmlns:wps="http://schemas.microsoft.com/office/word/2010/wordprocessingShape" mc:Ignorable="w14 w15 w16se w16cid w16 w16cex w16sdtdh wp14">
+<w:footnotes xmlns:wpc="http://schemas.microsoft.com/office/word/2010/wordprocessingCanvas" xmlns:cx="http://schemas.microsoft.com/office/drawing/2014/chartex" xmlns:cx1="http://schemas.microsoft.com/office/drawing/2015/9/8/chartex" xmlns:cx2="http://schemas.microsoft.com/office/drawing/2015/10/21/chartex" xmlns:cx3="http://schemas.microsoft.com/office/drawing/2016/5/9/chartex" xmlns:cx4="http://schemas.microsoft.com/office/drawing/2016/5/10/chartex" xmlns:cx5="http://schemas.microsoft.com/office/drawing/2016/5/11/chartex" xmlns:cx6="http://schemas.microsoft.com/office/drawing/2016/5/12/chartex" xmlns:cx7="http://schemas.microsoft.com/office/drawing/2016/5/13/chartex" xmlns:cx8="http://schemas.microsoft.com/office/drawing/2016/5/14/chartex" xmlns:mc="http://schemas.openxmlformats.org/markup-compatibility/2006" xmlns:aink="http://schemas.microsoft.com/office/drawing/2016/ink" xmlns:am3d="http://schemas.microsoft.com/office/drawing/2017/model3d" xmlns:o="urn:schemas-microsoft-com:office:office" xmlns:oel="http://schemas.microsoft.com/office/2019/extlst" xmlns:r="http://schemas.openxmlformats.org/officeDocument/2006/relationships" xmlns:m="http://schemas.openxmlformats.org/officeDocument/2006/math" xmlns:v="urn:schemas-microsoft-com:vml" xmlns:wp14="http://schemas.microsoft.com/office/word/2010/wordprocessingDrawing" xmlns:wp="http://schemas.openxmlformats.org/drawingml/2006/wordprocessingDrawing" xmlns:w10="urn:schemas-microsoft-com:office:word" xmlns:w="http://schemas.openxmlformats.org/wordprocessingml/2006/main" xmlns:w14="http://schemas.microsoft.com/office/word/2010/wordml" xmlns:w15="http://schemas.microsoft.com/office/word/2012/wordml" xmlns:w16cex="http://schemas.microsoft.com/office/word/2018/wordml/cex" xmlns:w16cid="http://schemas.microsoft.com/office/word/2016/wordml/cid" xmlns:w16="http://schemas.microsoft.com/office/word/2018/wordml" xmlns:w16du="http://schemas.microsoft.com/office/word/2023/wordml/word16du" xmlns:w16sdtdh="http://schemas.microsoft.com/office/word/2020/wordml/sdtdatahash" xmlns:w16se="http://schemas.microsoft.com/office/word/2015/wordml/symex" xmlns:wpg="http://schemas.microsoft.com/office/word/2010/wordprocessingGroup" xmlns:wpi="http://schemas.microsoft.com/office/word/2010/wordprocessingInk" xmlns:wne="http://schemas.microsoft.com/office/word/2006/wordml" xmlns:wps="http://schemas.microsoft.com/office/word/2010/wordprocessingShape" mc:Ignorable="w14 w15 w16se w16cid w16 w16cex w16sdtdh w16du wp14">
   <w:footnote w:type="separator" w:id="-1">
     <w:p>
       <w:r>
@@ -10977,7 +11450,7 @@
 </file>
 
 <file path=word/header1.xml><?xml version="1.0" encoding="utf-8"?>
-<w:hdr xmlns:wpc="http://schemas.microsoft.com/office/word/2010/wordprocessingCanvas" xmlns:cx="http://schemas.microsoft.com/office/drawing/2014/chartex" xmlns:cx1="http://schemas.microsoft.com/office/drawing/2015/9/8/chartex" xmlns:cx2="http://schemas.microsoft.com/office/drawing/2015/10/21/chartex" xmlns:cx3="http://schemas.microsoft.com/office/drawing/2016/5/9/chartex" xmlns:cx4="http://schemas.microsoft.com/office/drawing/2016/5/10/chartex" xmlns:cx5="http://schemas.microsoft.com/office/drawing/2016/5/11/chartex" xmlns:cx6="http://schemas.microsoft.com/office/drawing/2016/5/12/chartex" xmlns:cx7="http://schemas.microsoft.com/office/drawing/2016/5/13/chartex" xmlns:cx8="http://schemas.microsoft.com/office/drawing/2016/5/14/chartex" xmlns:mc="http://schemas.openxmlformats.org/markup-compatibility/2006" xmlns:aink="http://schemas.microsoft.com/office/drawing/2016/ink" xmlns:am3d="http://schemas.microsoft.com/office/drawing/2017/model3d" xmlns:o="urn:schemas-microsoft-com:office:office" xmlns:oel="http://schemas.microsoft.com/office/2019/extlst" xmlns:r="http://schemas.openxmlformats.org/officeDocument/2006/relationships" xmlns:m="http://schemas.openxmlformats.org/officeDocument/2006/math" xmlns:v="urn:schemas-microsoft-com:vml" xmlns:wp14="http://schemas.microsoft.com/office/word/2010/wordprocessingDrawing" xmlns:wp="http://schemas.openxmlformats.org/drawingml/2006/wordprocessingDrawing" xmlns:w10="urn:schemas-microsoft-com:office:word" xmlns:w="http://schemas.openxmlformats.org/wordprocessingml/2006/main" xmlns:w14="http://schemas.microsoft.com/office/word/2010/wordml" xmlns:w15="http://schemas.microsoft.com/office/word/2012/wordml" xmlns:w16cex="http://schemas.microsoft.com/office/word/2018/wordml/cex" xmlns:w16cid="http://schemas.microsoft.com/office/word/2016/wordml/cid" xmlns:w16="http://schemas.microsoft.com/office/word/2018/wordml" xmlns:w16sdtdh="http://schemas.microsoft.com/office/word/2020/wordml/sdtdatahash" xmlns:w16se="http://schemas.microsoft.com/office/word/2015/wordml/symex" xmlns:wpg="http://schemas.microsoft.com/office/word/2010/wordprocessingGroup" xmlns:wpi="http://schemas.microsoft.com/office/word/2010/wordprocessingInk" xmlns:wne="http://schemas.microsoft.com/office/word/2006/wordml" xmlns:wps="http://schemas.microsoft.com/office/word/2010/wordprocessingShape" mc:Ignorable="w14 w15 w16se w16cid w16 w16cex w16sdtdh wp14">
+<w:hdr xmlns:wpc="http://schemas.microsoft.com/office/word/2010/wordprocessingCanvas" xmlns:cx="http://schemas.microsoft.com/office/drawing/2014/chartex" xmlns:cx1="http://schemas.microsoft.com/office/drawing/2015/9/8/chartex" xmlns:cx2="http://schemas.microsoft.com/office/drawing/2015/10/21/chartex" xmlns:cx3="http://schemas.microsoft.com/office/drawing/2016/5/9/chartex" xmlns:cx4="http://schemas.microsoft.com/office/drawing/2016/5/10/chartex" xmlns:cx5="http://schemas.microsoft.com/office/drawing/2016/5/11/chartex" xmlns:cx6="http://schemas.microsoft.com/office/drawing/2016/5/12/chartex" xmlns:cx7="http://schemas.microsoft.com/office/drawing/2016/5/13/chartex" xmlns:cx8="http://schemas.microsoft.com/office/drawing/2016/5/14/chartex" xmlns:mc="http://schemas.openxmlformats.org/markup-compatibility/2006" xmlns:aink="http://schemas.microsoft.com/office/drawing/2016/ink" xmlns:am3d="http://schemas.microsoft.com/office/drawing/2017/model3d" xmlns:o="urn:schemas-microsoft-com:office:office" xmlns:oel="http://schemas.microsoft.com/office/2019/extlst" xmlns:r="http://schemas.openxmlformats.org/officeDocument/2006/relationships" xmlns:m="http://schemas.openxmlformats.org/officeDocument/2006/math" xmlns:v="urn:schemas-microsoft-com:vml" xmlns:wp14="http://schemas.microsoft.com/office/word/2010/wordprocessingDrawing" xmlns:wp="http://schemas.openxmlformats.org/drawingml/2006/wordprocessingDrawing" xmlns:w10="urn:schemas-microsoft-com:office:word" xmlns:w="http://schemas.openxmlformats.org/wordprocessingml/2006/main" xmlns:w14="http://schemas.microsoft.com/office/word/2010/wordml" xmlns:w15="http://schemas.microsoft.com/office/word/2012/wordml" xmlns:w16cex="http://schemas.microsoft.com/office/word/2018/wordml/cex" xmlns:w16cid="http://schemas.microsoft.com/office/word/2016/wordml/cid" xmlns:w16="http://schemas.microsoft.com/office/word/2018/wordml" xmlns:w16du="http://schemas.microsoft.com/office/word/2023/wordml/word16du" xmlns:w16sdtdh="http://schemas.microsoft.com/office/word/2020/wordml/sdtdatahash" xmlns:w16se="http://schemas.microsoft.com/office/word/2015/wordml/symex" xmlns:wpg="http://schemas.microsoft.com/office/word/2010/wordprocessingGroup" xmlns:wpi="http://schemas.microsoft.com/office/word/2010/wordprocessingInk" xmlns:wne="http://schemas.microsoft.com/office/word/2006/wordml" xmlns:wps="http://schemas.microsoft.com/office/word/2010/wordprocessingShape" mc:Ignorable="w14 w15 w16se w16cid w16 w16cex w16sdtdh w16du wp14">
   <w:p>
     <w:pPr>
       <w:pStyle w:val="Header"/>
@@ -10987,7 +11460,7 @@
 </file>
 
 <file path=word/header2.xml><?xml version="1.0" encoding="utf-8"?>
-<w:hdr xmlns:wpc="http://schemas.microsoft.com/office/word/2010/wordprocessingCanvas" xmlns:cx="http://schemas.microsoft.com/office/drawing/2014/chartex" xmlns:cx1="http://schemas.microsoft.com/office/drawing/2015/9/8/chartex" xmlns:cx2="http://schemas.microsoft.com/office/drawing/2015/10/21/chartex" xmlns:cx3="http://schemas.microsoft.com/office/drawing/2016/5/9/chartex" xmlns:cx4="http://schemas.microsoft.com/office/drawing/2016/5/10/chartex" xmlns:cx5="http://schemas.microsoft.com/office/drawing/2016/5/11/chartex" xmlns:cx6="http://schemas.microsoft.com/office/drawing/2016/5/12/chartex" xmlns:cx7="http://schemas.microsoft.com/office/drawing/2016/5/13/chartex" xmlns:cx8="http://schemas.microsoft.com/office/drawing/2016/5/14/chartex" xmlns:mc="http://schemas.openxmlformats.org/markup-compatibility/2006" xmlns:aink="http://schemas.microsoft.com/office/drawing/2016/ink" xmlns:am3d="http://schemas.microsoft.com/office/drawing/2017/model3d" xmlns:o="urn:schemas-microsoft-com:office:office" xmlns:oel="http://schemas.microsoft.com/office/2019/extlst" xmlns:r="http://schemas.openxmlformats.org/officeDocument/2006/relationships" xmlns:m="http://schemas.openxmlformats.org/officeDocument/2006/math" xmlns:v="urn:schemas-microsoft-com:vml" xmlns:wp14="http://schemas.microsoft.com/office/word/2010/wordprocessingDrawing" xmlns:wp="http://schemas.openxmlformats.org/drawingml/2006/wordprocessingDrawing" xmlns:w10="urn:schemas-microsoft-com:office:word" xmlns:w="http://schemas.openxmlformats.org/wordprocessingml/2006/main" xmlns:w14="http://schemas.microsoft.com/office/word/2010/wordml" xmlns:w15="http://schemas.microsoft.com/office/word/2012/wordml" xmlns:w16cex="http://schemas.microsoft.com/office/word/2018/wordml/cex" xmlns:w16cid="http://schemas.microsoft.com/office/word/2016/wordml/cid" xmlns:w16="http://schemas.microsoft.com/office/word/2018/wordml" xmlns:w16sdtdh="http://schemas.microsoft.com/office/word/2020/wordml/sdtdatahash" xmlns:w16se="http://schemas.microsoft.com/office/word/2015/wordml/symex" xmlns:wpg="http://schemas.microsoft.com/office/word/2010/wordprocessingGroup" xmlns:wpi="http://schemas.microsoft.com/office/word/2010/wordprocessingInk" xmlns:wne="http://schemas.microsoft.com/office/word/2006/wordml" xmlns:wps="http://schemas.microsoft.com/office/word/2010/wordprocessingShape" mc:Ignorable="w14 w15 w16se w16cid w16 w16cex w16sdtdh wp14">
+<w:hdr xmlns:wpc="http://schemas.microsoft.com/office/word/2010/wordprocessingCanvas" xmlns:cx="http://schemas.microsoft.com/office/drawing/2014/chartex" xmlns:cx1="http://schemas.microsoft.com/office/drawing/2015/9/8/chartex" xmlns:cx2="http://schemas.microsoft.com/office/drawing/2015/10/21/chartex" xmlns:cx3="http://schemas.microsoft.com/office/drawing/2016/5/9/chartex" xmlns:cx4="http://schemas.microsoft.com/office/drawing/2016/5/10/chartex" xmlns:cx5="http://schemas.microsoft.com/office/drawing/2016/5/11/chartex" xmlns:cx6="http://schemas.microsoft.com/office/drawing/2016/5/12/chartex" xmlns:cx7="http://schemas.microsoft.com/office/drawing/2016/5/13/chartex" xmlns:cx8="http://schemas.microsoft.com/office/drawing/2016/5/14/chartex" xmlns:mc="http://schemas.openxmlformats.org/markup-compatibility/2006" xmlns:aink="http://schemas.microsoft.com/office/drawing/2016/ink" xmlns:am3d="http://schemas.microsoft.com/office/drawing/2017/model3d" xmlns:o="urn:schemas-microsoft-com:office:office" xmlns:oel="http://schemas.microsoft.com/office/2019/extlst" xmlns:r="http://schemas.openxmlformats.org/officeDocument/2006/relationships" xmlns:m="http://schemas.openxmlformats.org/officeDocument/2006/math" xmlns:v="urn:schemas-microsoft-com:vml" xmlns:wp14="http://schemas.microsoft.com/office/word/2010/wordprocessingDrawing" xmlns:wp="http://schemas.openxmlformats.org/drawingml/2006/wordprocessingDrawing" xmlns:w10="urn:schemas-microsoft-com:office:word" xmlns:w="http://schemas.openxmlformats.org/wordprocessingml/2006/main" xmlns:w14="http://schemas.microsoft.com/office/word/2010/wordml" xmlns:w15="http://schemas.microsoft.com/office/word/2012/wordml" xmlns:w16cex="http://schemas.microsoft.com/office/word/2018/wordml/cex" xmlns:w16cid="http://schemas.microsoft.com/office/word/2016/wordml/cid" xmlns:w16="http://schemas.microsoft.com/office/word/2018/wordml" xmlns:w16du="http://schemas.microsoft.com/office/word/2023/wordml/word16du" xmlns:w16sdtdh="http://schemas.microsoft.com/office/word/2020/wordml/sdtdatahash" xmlns:w16se="http://schemas.microsoft.com/office/word/2015/wordml/symex" xmlns:wpg="http://schemas.microsoft.com/office/word/2010/wordprocessingGroup" xmlns:wpi="http://schemas.microsoft.com/office/word/2010/wordprocessingInk" xmlns:wne="http://schemas.microsoft.com/office/word/2006/wordml" xmlns:wps="http://schemas.microsoft.com/office/word/2010/wordprocessingShape" mc:Ignorable="w14 w15 w16se w16cid w16 w16cex w16sdtdh w16du wp14">
   <w:p>
     <w:pPr>
       <w:pStyle w:val="Header"/>
@@ -10997,7 +11470,7 @@
 </file>
 
 <file path=word/header3.xml><?xml version="1.0" encoding="utf-8"?>
-<w:hdr xmlns:wpc="http://schemas.microsoft.com/office/word/2010/wordprocessingCanvas" xmlns:cx="http://schemas.microsoft.com/office/drawing/2014/chartex" xmlns:cx1="http://schemas.microsoft.com/office/drawing/2015/9/8/chartex" xmlns:cx2="http://schemas.microsoft.com/office/drawing/2015/10/21/chartex" xmlns:cx3="http://schemas.microsoft.com/office/drawing/2016/5/9/chartex" xmlns:cx4="http://schemas.microsoft.com/office/drawing/2016/5/10/chartex" xmlns:cx5="http://schemas.microsoft.com/office/drawing/2016/5/11/chartex" xmlns:cx6="http://schemas.microsoft.com/office/drawing/2016/5/12/chartex" xmlns:cx7="http://schemas.microsoft.com/office/drawing/2016/5/13/chartex" xmlns:cx8="http://schemas.microsoft.com/office/drawing/2016/5/14/chartex" xmlns:mc="http://schemas.openxmlformats.org/markup-compatibility/2006" xmlns:aink="http://schemas.microsoft.com/office/drawing/2016/ink" xmlns:am3d="http://schemas.microsoft.com/office/drawing/2017/model3d" xmlns:o="urn:schemas-microsoft-com:office:office" xmlns:oel="http://schemas.microsoft.com/office/2019/extlst" xmlns:r="http://schemas.openxmlformats.org/officeDocument/2006/relationships" xmlns:m="http://schemas.openxmlformats.org/officeDocument/2006/math" xmlns:v="urn:schemas-microsoft-com:vml" xmlns:wp14="http://schemas.microsoft.com/office/word/2010/wordprocessingDrawing" xmlns:wp="http://schemas.openxmlformats.org/drawingml/2006/wordprocessingDrawing" xmlns:w10="urn:schemas-microsoft-com:office:word" xmlns:w="http://schemas.openxmlformats.org/wordprocessingml/2006/main" xmlns:w14="http://schemas.microsoft.com/office/word/2010/wordml" xmlns:w15="http://schemas.microsoft.com/office/word/2012/wordml" xmlns:w16cex="http://schemas.microsoft.com/office/word/2018/wordml/cex" xmlns:w16cid="http://schemas.microsoft.com/office/word/2016/wordml/cid" xmlns:w16="http://schemas.microsoft.com/office/word/2018/wordml" xmlns:w16sdtdh="http://schemas.microsoft.com/office/word/2020/wordml/sdtdatahash" xmlns:w16se="http://schemas.microsoft.com/office/word/2015/wordml/symex" xmlns:wpg="http://schemas.microsoft.com/office/word/2010/wordprocessingGroup" xmlns:wpi="http://schemas.microsoft.com/office/word/2010/wordprocessingInk" xmlns:wne="http://schemas.microsoft.com/office/word/2006/wordml" xmlns:wps="http://schemas.microsoft.com/office/word/2010/wordprocessingShape" mc:Ignorable="w14 w15 w16se w16cid w16 w16cex w16sdtdh wp14">
+<w:hdr xmlns:wpc="http://schemas.microsoft.com/office/word/2010/wordprocessingCanvas" xmlns:cx="http://schemas.microsoft.com/office/drawing/2014/chartex" xmlns:cx1="http://schemas.microsoft.com/office/drawing/2015/9/8/chartex" xmlns:cx2="http://schemas.microsoft.com/office/drawing/2015/10/21/chartex" xmlns:cx3="http://schemas.microsoft.com/office/drawing/2016/5/9/chartex" xmlns:cx4="http://schemas.microsoft.com/office/drawing/2016/5/10/chartex" xmlns:cx5="http://schemas.microsoft.com/office/drawing/2016/5/11/chartex" xmlns:cx6="http://schemas.microsoft.com/office/drawing/2016/5/12/chartex" xmlns:cx7="http://schemas.microsoft.com/office/drawing/2016/5/13/chartex" xmlns:cx8="http://schemas.microsoft.com/office/drawing/2016/5/14/chartex" xmlns:mc="http://schemas.openxmlformats.org/markup-compatibility/2006" xmlns:aink="http://schemas.microsoft.com/office/drawing/2016/ink" xmlns:am3d="http://schemas.microsoft.com/office/drawing/2017/model3d" xmlns:o="urn:schemas-microsoft-com:office:office" xmlns:oel="http://schemas.microsoft.com/office/2019/extlst" xmlns:r="http://schemas.openxmlformats.org/officeDocument/2006/relationships" xmlns:m="http://schemas.openxmlformats.org/officeDocument/2006/math" xmlns:v="urn:schemas-microsoft-com:vml" xmlns:wp14="http://schemas.microsoft.com/office/word/2010/wordprocessingDrawing" xmlns:wp="http://schemas.openxmlformats.org/drawingml/2006/wordprocessingDrawing" xmlns:w10="urn:schemas-microsoft-com:office:word" xmlns:w="http://schemas.openxmlformats.org/wordprocessingml/2006/main" xmlns:w14="http://schemas.microsoft.com/office/word/2010/wordml" xmlns:w15="http://schemas.microsoft.com/office/word/2012/wordml" xmlns:w16cex="http://schemas.microsoft.com/office/word/2018/wordml/cex" xmlns:w16cid="http://schemas.microsoft.com/office/word/2016/wordml/cid" xmlns:w16="http://schemas.microsoft.com/office/word/2018/wordml" xmlns:w16du="http://schemas.microsoft.com/office/word/2023/wordml/word16du" xmlns:w16sdtdh="http://schemas.microsoft.com/office/word/2020/wordml/sdtdatahash" xmlns:w16se="http://schemas.microsoft.com/office/word/2015/wordml/symex" xmlns:wpg="http://schemas.microsoft.com/office/word/2010/wordprocessingGroup" xmlns:wpi="http://schemas.microsoft.com/office/word/2010/wordprocessingInk" xmlns:wne="http://schemas.microsoft.com/office/word/2006/wordml" xmlns:wps="http://schemas.microsoft.com/office/word/2010/wordprocessingShape" mc:Ignorable="w14 w15 w16se w16cid w16 w16cex w16sdtdh w16du wp14">
   <w:p>
     <w:pPr>
       <w:pStyle w:val="Header"/>
@@ -11007,7 +11480,7 @@
 </file>
 
 <file path=word/header4.xml><?xml version="1.0" encoding="utf-8"?>
-<w:hdr xmlns:wpc="http://schemas.microsoft.com/office/word/2010/wordprocessingCanvas" xmlns:cx="http://schemas.microsoft.com/office/drawing/2014/chartex" xmlns:cx1="http://schemas.microsoft.com/office/drawing/2015/9/8/chartex" xmlns:cx2="http://schemas.microsoft.com/office/drawing/2015/10/21/chartex" xmlns:cx3="http://schemas.microsoft.com/office/drawing/2016/5/9/chartex" xmlns:cx4="http://schemas.microsoft.com/office/drawing/2016/5/10/chartex" xmlns:cx5="http://schemas.microsoft.com/office/drawing/2016/5/11/chartex" xmlns:cx6="http://schemas.microsoft.com/office/drawing/2016/5/12/chartex" xmlns:cx7="http://schemas.microsoft.com/office/drawing/2016/5/13/chartex" xmlns:cx8="http://schemas.microsoft.com/office/drawing/2016/5/14/chartex" xmlns:mc="http://schemas.openxmlformats.org/markup-compatibility/2006" xmlns:aink="http://schemas.microsoft.com/office/drawing/2016/ink" xmlns:am3d="http://schemas.microsoft.com/office/drawing/2017/model3d" xmlns:o="urn:schemas-microsoft-com:office:office" xmlns:oel="http://schemas.microsoft.com/office/2019/extlst" xmlns:r="http://schemas.openxmlformats.org/officeDocument/2006/relationships" xmlns:m="http://schemas.openxmlformats.org/officeDocument/2006/math" xmlns:v="urn:schemas-microsoft-com:vml" xmlns:wp14="http://schemas.microsoft.com/office/word/2010/wordprocessingDrawing" xmlns:wp="http://schemas.openxmlformats.org/drawingml/2006/wordprocessingDrawing" xmlns:w10="urn:schemas-microsoft-com:office:word" xmlns:w="http://schemas.openxmlformats.org/wordprocessingml/2006/main" xmlns:w14="http://schemas.microsoft.com/office/word/2010/wordml" xmlns:w15="http://schemas.microsoft.com/office/word/2012/wordml" xmlns:w16cex="http://schemas.microsoft.com/office/word/2018/wordml/cex" xmlns:w16cid="http://schemas.microsoft.com/office/word/2016/wordml/cid" xmlns:w16="http://schemas.microsoft.com/office/word/2018/wordml" xmlns:w16sdtdh="http://schemas.microsoft.com/office/word/2020/wordml/sdtdatahash" xmlns:w16se="http://schemas.microsoft.com/office/word/2015/wordml/symex" xmlns:wpg="http://schemas.microsoft.com/office/word/2010/wordprocessingGroup" xmlns:wpi="http://schemas.microsoft.com/office/word/2010/wordprocessingInk" xmlns:wne="http://schemas.microsoft.com/office/word/2006/wordml" xmlns:wps="http://schemas.microsoft.com/office/word/2010/wordprocessingShape" mc:Ignorable="w14 w15 w16se w16cid w16 w16cex w16sdtdh wp14">
+<w:hdr xmlns:wpc="http://schemas.microsoft.com/office/word/2010/wordprocessingCanvas" xmlns:cx="http://schemas.microsoft.com/office/drawing/2014/chartex" xmlns:cx1="http://schemas.microsoft.com/office/drawing/2015/9/8/chartex" xmlns:cx2="http://schemas.microsoft.com/office/drawing/2015/10/21/chartex" xmlns:cx3="http://schemas.microsoft.com/office/drawing/2016/5/9/chartex" xmlns:cx4="http://schemas.microsoft.com/office/drawing/2016/5/10/chartex" xmlns:cx5="http://schemas.microsoft.com/office/drawing/2016/5/11/chartex" xmlns:cx6="http://schemas.microsoft.com/office/drawing/2016/5/12/chartex" xmlns:cx7="http://schemas.microsoft.com/office/drawing/2016/5/13/chartex" xmlns:cx8="http://schemas.microsoft.com/office/drawing/2016/5/14/chartex" xmlns:mc="http://schemas.openxmlformats.org/markup-compatibility/2006" xmlns:aink="http://schemas.microsoft.com/office/drawing/2016/ink" xmlns:am3d="http://schemas.microsoft.com/office/drawing/2017/model3d" xmlns:o="urn:schemas-microsoft-com:office:office" xmlns:oel="http://schemas.microsoft.com/office/2019/extlst" xmlns:r="http://schemas.openxmlformats.org/officeDocument/2006/relationships" xmlns:m="http://schemas.openxmlformats.org/officeDocument/2006/math" xmlns:v="urn:schemas-microsoft-com:vml" xmlns:wp14="http://schemas.microsoft.com/office/word/2010/wordprocessingDrawing" xmlns:wp="http://schemas.openxmlformats.org/drawingml/2006/wordprocessingDrawing" xmlns:w10="urn:schemas-microsoft-com:office:word" xmlns:w="http://schemas.openxmlformats.org/wordprocessingml/2006/main" xmlns:w14="http://schemas.microsoft.com/office/word/2010/wordml" xmlns:w15="http://schemas.microsoft.com/office/word/2012/wordml" xmlns:w16cex="http://schemas.microsoft.com/office/word/2018/wordml/cex" xmlns:w16cid="http://schemas.microsoft.com/office/word/2016/wordml/cid" xmlns:w16="http://schemas.microsoft.com/office/word/2018/wordml" xmlns:w16du="http://schemas.microsoft.com/office/word/2023/wordml/word16du" xmlns:w16sdtdh="http://schemas.microsoft.com/office/word/2020/wordml/sdtdatahash" xmlns:w16se="http://schemas.microsoft.com/office/word/2015/wordml/symex" xmlns:wpg="http://schemas.microsoft.com/office/word/2010/wordprocessingGroup" xmlns:wpi="http://schemas.microsoft.com/office/word/2010/wordprocessingInk" xmlns:wne="http://schemas.microsoft.com/office/word/2006/wordml" xmlns:wps="http://schemas.microsoft.com/office/word/2010/wordprocessingShape" mc:Ignorable="w14 w15 w16se w16cid w16 w16cex w16sdtdh w16du wp14">
   <w:p>
     <w:pPr>
       <w:pStyle w:val="Header"/>
@@ -11017,7 +11490,7 @@
 </file>
 
 <file path=word/header5.xml><?xml version="1.0" encoding="utf-8"?>
-<w:hdr xmlns:wpc="http://schemas.microsoft.com/office/word/2010/wordprocessingCanvas" xmlns:cx="http://schemas.microsoft.com/office/drawing/2014/chartex" xmlns:cx1="http://schemas.microsoft.com/office/drawing/2015/9/8/chartex" xmlns:cx2="http://schemas.microsoft.com/office/drawing/2015/10/21/chartex" xmlns:cx3="http://schemas.microsoft.com/office/drawing/2016/5/9/chartex" xmlns:cx4="http://schemas.microsoft.com/office/drawing/2016/5/10/chartex" xmlns:cx5="http://schemas.microsoft.com/office/drawing/2016/5/11/chartex" xmlns:cx6="http://schemas.microsoft.com/office/drawing/2016/5/12/chartex" xmlns:cx7="http://schemas.microsoft.com/office/drawing/2016/5/13/chartex" xmlns:cx8="http://schemas.microsoft.com/office/drawing/2016/5/14/chartex" xmlns:mc="http://schemas.openxmlformats.org/markup-compatibility/2006" xmlns:aink="http://schemas.microsoft.com/office/drawing/2016/ink" xmlns:am3d="http://schemas.microsoft.com/office/drawing/2017/model3d" xmlns:o="urn:schemas-microsoft-com:office:office" xmlns:oel="http://schemas.microsoft.com/office/2019/extlst" xmlns:r="http://schemas.openxmlformats.org/officeDocument/2006/relationships" xmlns:m="http://schemas.openxmlformats.org/officeDocument/2006/math" xmlns:v="urn:schemas-microsoft-com:vml" xmlns:wp14="http://schemas.microsoft.com/office/word/2010/wordprocessingDrawing" xmlns:wp="http://schemas.openxmlformats.org/drawingml/2006/wordprocessingDrawing" xmlns:w10="urn:schemas-microsoft-com:office:word" xmlns:w="http://schemas.openxmlformats.org/wordprocessingml/2006/main" xmlns:w14="http://schemas.microsoft.com/office/word/2010/wordml" xmlns:w15="http://schemas.microsoft.com/office/word/2012/wordml" xmlns:w16cex="http://schemas.microsoft.com/office/word/2018/wordml/cex" xmlns:w16cid="http://schemas.microsoft.com/office/word/2016/wordml/cid" xmlns:w16="http://schemas.microsoft.com/office/word/2018/wordml" xmlns:w16sdtdh="http://schemas.microsoft.com/office/word/2020/wordml/sdtdatahash" xmlns:w16se="http://schemas.microsoft.com/office/word/2015/wordml/symex" xmlns:wpg="http://schemas.microsoft.com/office/word/2010/wordprocessingGroup" xmlns:wpi="http://schemas.microsoft.com/office/word/2010/wordprocessingInk" xmlns:wne="http://schemas.microsoft.com/office/word/2006/wordml" xmlns:wps="http://schemas.microsoft.com/office/word/2010/wordprocessingShape" mc:Ignorable="w14 w15 w16se w16cid w16 w16cex w16sdtdh wp14">
+<w:hdr xmlns:wpc="http://schemas.microsoft.com/office/word/2010/wordprocessingCanvas" xmlns:cx="http://schemas.microsoft.com/office/drawing/2014/chartex" xmlns:cx1="http://schemas.microsoft.com/office/drawing/2015/9/8/chartex" xmlns:cx2="http://schemas.microsoft.com/office/drawing/2015/10/21/chartex" xmlns:cx3="http://schemas.microsoft.com/office/drawing/2016/5/9/chartex" xmlns:cx4="http://schemas.microsoft.com/office/drawing/2016/5/10/chartex" xmlns:cx5="http://schemas.microsoft.com/office/drawing/2016/5/11/chartex" xmlns:cx6="http://schemas.microsoft.com/office/drawing/2016/5/12/chartex" xmlns:cx7="http://schemas.microsoft.com/office/drawing/2016/5/13/chartex" xmlns:cx8="http://schemas.microsoft.com/office/drawing/2016/5/14/chartex" xmlns:mc="http://schemas.openxmlformats.org/markup-compatibility/2006" xmlns:aink="http://schemas.microsoft.com/office/drawing/2016/ink" xmlns:am3d="http://schemas.microsoft.com/office/drawing/2017/model3d" xmlns:o="urn:schemas-microsoft-com:office:office" xmlns:oel="http://schemas.microsoft.com/office/2019/extlst" xmlns:r="http://schemas.openxmlformats.org/officeDocument/2006/relationships" xmlns:m="http://schemas.openxmlformats.org/officeDocument/2006/math" xmlns:v="urn:schemas-microsoft-com:vml" xmlns:wp14="http://schemas.microsoft.com/office/word/2010/wordprocessingDrawing" xmlns:wp="http://schemas.openxmlformats.org/drawingml/2006/wordprocessingDrawing" xmlns:w10="urn:schemas-microsoft-com:office:word" xmlns:w="http://schemas.openxmlformats.org/wordprocessingml/2006/main" xmlns:w14="http://schemas.microsoft.com/office/word/2010/wordml" xmlns:w15="http://schemas.microsoft.com/office/word/2012/wordml" xmlns:w16cex="http://schemas.microsoft.com/office/word/2018/wordml/cex" xmlns:w16cid="http://schemas.microsoft.com/office/word/2016/wordml/cid" xmlns:w16="http://schemas.microsoft.com/office/word/2018/wordml" xmlns:w16du="http://schemas.microsoft.com/office/word/2023/wordml/word16du" xmlns:w16sdtdh="http://schemas.microsoft.com/office/word/2020/wordml/sdtdatahash" xmlns:w16se="http://schemas.microsoft.com/office/word/2015/wordml/symex" xmlns:wpg="http://schemas.microsoft.com/office/word/2010/wordprocessingGroup" xmlns:wpi="http://schemas.microsoft.com/office/word/2010/wordprocessingInk" xmlns:wne="http://schemas.microsoft.com/office/word/2006/wordml" xmlns:wps="http://schemas.microsoft.com/office/word/2010/wordprocessingShape" mc:Ignorable="w14 w15 w16se w16cid w16 w16cex w16sdtdh w16du wp14">
   <w:p>
     <w:pPr>
       <w:rPr>
@@ -11044,15 +11517,34 @@
         <w:sz w:val="20"/>
         <w:szCs w:val="20"/>
       </w:rPr>
-      <w:t>Đề tài</w:t>
+      <w:t xml:space="preserve">Đề </w:t>
     </w:r>
+    <w:proofErr w:type="gramStart"/>
     <w:r>
       <w:rPr>
+        <w:b/>
         <w:color w:val="000000" w:themeColor="text1"/>
         <w:sz w:val="20"/>
         <w:szCs w:val="20"/>
       </w:rPr>
-      <w:t xml:space="preserve">:Chuyển đổi Background để làm nổi bật chủ thể   </w:t>
+      <w:t>tài</w:t>
+    </w:r>
+    <w:r>
+      <w:rPr>
+        <w:color w:val="000000" w:themeColor="text1"/>
+        <w:sz w:val="20"/>
+        <w:szCs w:val="20"/>
+      </w:rPr>
+      <w:t>:Chuyển</w:t>
+    </w:r>
+    <w:proofErr w:type="gramEnd"/>
+    <w:r>
+      <w:rPr>
+        <w:color w:val="000000" w:themeColor="text1"/>
+        <w:sz w:val="20"/>
+        <w:szCs w:val="20"/>
+      </w:rPr>
+      <w:t xml:space="preserve"> đổi Background để làm nổi bật chủ thể   </w:t>
     </w:r>
     <w:r>
       <w:rPr>
@@ -11166,7 +11658,7 @@
 </file>
 
 <file path=word/numbering.xml><?xml version="1.0" encoding="utf-8"?>
-<w:numbering xmlns:wpc="http://schemas.microsoft.com/office/word/2010/wordprocessingCanvas" xmlns:cx="http://schemas.microsoft.com/office/drawing/2014/chartex" xmlns:cx1="http://schemas.microsoft.com/office/drawing/2015/9/8/chartex" xmlns:cx2="http://schemas.microsoft.com/office/drawing/2015/10/21/chartex" xmlns:cx3="http://schemas.microsoft.com/office/drawing/2016/5/9/chartex" xmlns:cx4="http://schemas.microsoft.com/office/drawing/2016/5/10/chartex" xmlns:cx5="http://schemas.microsoft.com/office/drawing/2016/5/11/chartex" xmlns:cx6="http://schemas.microsoft.com/office/drawing/2016/5/12/chartex" xmlns:cx7="http://schemas.microsoft.com/office/drawing/2016/5/13/chartex" xmlns:cx8="http://schemas.microsoft.com/office/drawing/2016/5/14/chartex" xmlns:mc="http://schemas.openxmlformats.org/markup-compatibility/2006" xmlns:aink="http://schemas.microsoft.com/office/drawing/2016/ink" xmlns:am3d="http://schemas.microsoft.com/office/drawing/2017/model3d" xmlns:o="urn:schemas-microsoft-com:office:office" xmlns:oel="http://schemas.microsoft.com/office/2019/extlst" xmlns:r="http://schemas.openxmlformats.org/officeDocument/2006/relationships" xmlns:m="http://schemas.openxmlformats.org/officeDocument/2006/math" xmlns:v="urn:schemas-microsoft-com:vml" xmlns:wp14="http://schemas.microsoft.com/office/word/2010/wordprocessingDrawing" xmlns:wp="http://schemas.openxmlformats.org/drawingml/2006/wordprocessingDrawing" xmlns:w10="urn:schemas-microsoft-com:office:word" xmlns:w="http://schemas.openxmlformats.org/wordprocessingml/2006/main" xmlns:w14="http://schemas.microsoft.com/office/word/2010/wordml" xmlns:w15="http://schemas.microsoft.com/office/word/2012/wordml" xmlns:w16cex="http://schemas.microsoft.com/office/word/2018/wordml/cex" xmlns:w16cid="http://schemas.microsoft.com/office/word/2016/wordml/cid" xmlns:w16="http://schemas.microsoft.com/office/word/2018/wordml" xmlns:w16sdtdh="http://schemas.microsoft.com/office/word/2020/wordml/sdtdatahash" xmlns:w16se="http://schemas.microsoft.com/office/word/2015/wordml/symex" xmlns:wpg="http://schemas.microsoft.com/office/word/2010/wordprocessingGroup" xmlns:wpi="http://schemas.microsoft.com/office/word/2010/wordprocessingInk" xmlns:wne="http://schemas.microsoft.com/office/word/2006/wordml" xmlns:wps="http://schemas.microsoft.com/office/word/2010/wordprocessingShape" mc:Ignorable="w14 w15 w16se w16cid w16 w16cex w16sdtdh wp14">
+<w:numbering xmlns:wpc="http://schemas.microsoft.com/office/word/2010/wordprocessingCanvas" xmlns:cx="http://schemas.microsoft.com/office/drawing/2014/chartex" xmlns:cx1="http://schemas.microsoft.com/office/drawing/2015/9/8/chartex" xmlns:cx2="http://schemas.microsoft.com/office/drawing/2015/10/21/chartex" xmlns:cx3="http://schemas.microsoft.com/office/drawing/2016/5/9/chartex" xmlns:cx4="http://schemas.microsoft.com/office/drawing/2016/5/10/chartex" xmlns:cx5="http://schemas.microsoft.com/office/drawing/2016/5/11/chartex" xmlns:cx6="http://schemas.microsoft.com/office/drawing/2016/5/12/chartex" xmlns:cx7="http://schemas.microsoft.com/office/drawing/2016/5/13/chartex" xmlns:cx8="http://schemas.microsoft.com/office/drawing/2016/5/14/chartex" xmlns:mc="http://schemas.openxmlformats.org/markup-compatibility/2006" xmlns:aink="http://schemas.microsoft.com/office/drawing/2016/ink" xmlns:am3d="http://schemas.microsoft.com/office/drawing/2017/model3d" xmlns:o="urn:schemas-microsoft-com:office:office" xmlns:oel="http://schemas.microsoft.com/office/2019/extlst" xmlns:r="http://schemas.openxmlformats.org/officeDocument/2006/relationships" xmlns:m="http://schemas.openxmlformats.org/officeDocument/2006/math" xmlns:v="urn:schemas-microsoft-com:vml" xmlns:wp14="http://schemas.microsoft.com/office/word/2010/wordprocessingDrawing" xmlns:wp="http://schemas.openxmlformats.org/drawingml/2006/wordprocessingDrawing" xmlns:w10="urn:schemas-microsoft-com:office:word" xmlns:w="http://schemas.openxmlformats.org/wordprocessingml/2006/main" xmlns:w14="http://schemas.microsoft.com/office/word/2010/wordml" xmlns:w15="http://schemas.microsoft.com/office/word/2012/wordml" xmlns:w16cex="http://schemas.microsoft.com/office/word/2018/wordml/cex" xmlns:w16cid="http://schemas.microsoft.com/office/word/2016/wordml/cid" xmlns:w16="http://schemas.microsoft.com/office/word/2018/wordml" xmlns:w16du="http://schemas.microsoft.com/office/word/2023/wordml/word16du" xmlns:w16sdtdh="http://schemas.microsoft.com/office/word/2020/wordml/sdtdatahash" xmlns:w16se="http://schemas.microsoft.com/office/word/2015/wordml/symex" xmlns:wpg="http://schemas.microsoft.com/office/word/2010/wordprocessingGroup" xmlns:wpi="http://schemas.microsoft.com/office/word/2010/wordprocessingInk" xmlns:wne="http://schemas.microsoft.com/office/word/2006/wordml" xmlns:wps="http://schemas.microsoft.com/office/word/2010/wordprocessingShape" mc:Ignorable="w14 w15 w16se w16cid w16 w16cex w16sdtdh w16du wp14">
   <w:abstractNum w:abstractNumId="0" w15:restartNumberingAfterBreak="0">
     <w:nsid w:val="00000002"/>
     <w:multiLevelType w:val="multilevel"/>
@@ -14901,7 +15393,7 @@
 </file>
 
 <file path=word/styles.xml><?xml version="1.0" encoding="utf-8"?>
-<w:styles xmlns:mc="http://schemas.openxmlformats.org/markup-compatibility/2006" xmlns:r="http://schemas.openxmlformats.org/officeDocument/2006/relationships" xmlns:w="http://schemas.openxmlformats.org/wordprocessingml/2006/main" xmlns:w14="http://schemas.microsoft.com/office/word/2010/wordml" xmlns:w15="http://schemas.microsoft.com/office/word/2012/wordml" xmlns:w16cex="http://schemas.microsoft.com/office/word/2018/wordml/cex" xmlns:w16cid="http://schemas.microsoft.com/office/word/2016/wordml/cid" xmlns:w16="http://schemas.microsoft.com/office/word/2018/wordml" xmlns:w16sdtdh="http://schemas.microsoft.com/office/word/2020/wordml/sdtdatahash" xmlns:w16se="http://schemas.microsoft.com/office/word/2015/wordml/symex" mc:Ignorable="w14 w15 w16se w16cid w16 w16cex w16sdtdh">
+<w:styles xmlns:mc="http://schemas.openxmlformats.org/markup-compatibility/2006" xmlns:r="http://schemas.openxmlformats.org/officeDocument/2006/relationships" xmlns:w="http://schemas.openxmlformats.org/wordprocessingml/2006/main" xmlns:w14="http://schemas.microsoft.com/office/word/2010/wordml" xmlns:w15="http://schemas.microsoft.com/office/word/2012/wordml" xmlns:w16cex="http://schemas.microsoft.com/office/word/2018/wordml/cex" xmlns:w16cid="http://schemas.microsoft.com/office/word/2016/wordml/cid" xmlns:w16="http://schemas.microsoft.com/office/word/2018/wordml" xmlns:w16du="http://schemas.microsoft.com/office/word/2023/wordml/word16du" xmlns:w16sdtdh="http://schemas.microsoft.com/office/word/2020/wordml/sdtdatahash" xmlns:w16se="http://schemas.microsoft.com/office/word/2015/wordml/symex" mc:Ignorable="w14 w15 w16se w16cid w16 w16cex w16sdtdh w16du">
   <w:docDefaults>
     <w:rPrDefault>
       <w:rPr>

</xml_diff>